<commit_message>
Doku für aktuelle (2020-06) Eclipse-Version erweitert
</commit_message>
<xml_diff>
--- a/ArchCNL_Umgebung_einrichten+starten.docx
+++ b/ArchCNL_Umgebung_einrichten+starten.docx
@@ -37,37 +37,20 @@
         <w:rPr>
           <w:b/>
         </w:rPr>
-        <w:t xml:space="preserve"> Version Photon</w:t>
+        <w:t xml:space="preserve"> </w:t>
+      </w:r>
+      <w:r>
+        <w:rPr>
+          <w:b/>
+        </w:rPr>
+        <w:t>aktuelle Version</w:t>
       </w:r>
       <w:r>
         <w:t xml:space="preserve"> nutzen: </w:t>
       </w:r>
       <w:r>
         <w:br/>
-      </w:r>
-      <w:proofErr w:type="spellStart"/>
-      <w:r>
-        <w:t>XText</w:t>
-      </w:r>
-      <w:proofErr w:type="spellEnd"/>
-      <w:r>
-        <w:t>/</w:t>
-      </w:r>
-      <w:proofErr w:type="spellStart"/>
-      <w:r>
-        <w:t>Xtend</w:t>
-      </w:r>
-      <w:proofErr w:type="spellEnd"/>
-      <w:r>
-        <w:t xml:space="preserve"> sind </w:t>
-      </w:r>
-      <w:proofErr w:type="spellStart"/>
-      <w:r>
-        <w:t>Eclipse-Plugins</w:t>
-      </w:r>
-      <w:proofErr w:type="spellEnd"/>
-      <w:r>
-        <w:t xml:space="preserve">, wodurch nur  </w:t>
+        <w:t>„</w:t>
       </w:r>
       <w:proofErr w:type="spellStart"/>
       <w:r>
@@ -75,10 +58,23 @@
       </w:r>
       <w:proofErr w:type="spellEnd"/>
       <w:r>
-        <w:t xml:space="preserve"> als </w:t>
-      </w:r>
-      <w:r>
-        <w:t>IDE möglich ist.</w:t>
+        <w:t xml:space="preserve"> IDE </w:t>
+      </w:r>
+      <w:proofErr w:type="spellStart"/>
+      <w:r>
+        <w:t>for</w:t>
+      </w:r>
+      <w:proofErr w:type="spellEnd"/>
+      <w:r>
+        <w:t xml:space="preserve"> Java </w:t>
+      </w:r>
+      <w:proofErr w:type="spellStart"/>
+      <w:r>
+        <w:t>and</w:t>
+      </w:r>
+      <w:proofErr w:type="spellEnd"/>
+      <w:r>
+        <w:t xml:space="preserve"> DSL Developers“ auswählen =&gt; Schritt 2 überspringen</w:t>
       </w:r>
     </w:p>
     <w:p>
@@ -137,6 +133,33 @@
         <w:t xml:space="preserve"> installieren</w:t>
       </w:r>
       <w:r>
+        <w:t>, falls nicht „</w:t>
+      </w:r>
+      <w:proofErr w:type="spellStart"/>
+      <w:r>
+        <w:t>Eclipse</w:t>
+      </w:r>
+      <w:proofErr w:type="spellEnd"/>
+      <w:r>
+        <w:t xml:space="preserve"> IDE </w:t>
+      </w:r>
+      <w:proofErr w:type="spellStart"/>
+      <w:r>
+        <w:t>for</w:t>
+      </w:r>
+      <w:proofErr w:type="spellEnd"/>
+      <w:r>
+        <w:t xml:space="preserve"> Java </w:t>
+      </w:r>
+      <w:proofErr w:type="spellStart"/>
+      <w:r>
+        <w:t>and</w:t>
+      </w:r>
+      <w:proofErr w:type="spellEnd"/>
+      <w:r>
+        <w:t xml:space="preserve"> DSL Developers“ ausgewählt wurde</w:t>
+      </w:r>
+      <w:r>
         <w:br/>
         <w:t xml:space="preserve">=&gt; Menü „Help“ =&gt; </w:t>
       </w:r>
@@ -168,15 +191,24 @@
         <w:t xml:space="preserve">=&gt; </w:t>
       </w:r>
       <w:r>
-        <w:t>Suche nach XTEXT =&gt; Version 2.22 installieren</w:t>
-      </w:r>
-    </w:p>
-    <w:p>
-      <w:pPr>
-        <w:pStyle w:val="Listenabsatz"/>
-      </w:pPr>
-      <w:r>
-        <w:t>=&gt; Suche nach XTEND =&gt; Version 2.22 installieren</w:t>
+        <w:t>Suche nach XTEXT =&gt; Version 2.&lt;aktuellste&gt;</w:t>
+      </w:r>
+      <w:r>
+        <w:t xml:space="preserve"> installieren</w:t>
+      </w:r>
+    </w:p>
+    <w:p>
+      <w:pPr>
+        <w:pStyle w:val="Listenabsatz"/>
+      </w:pPr>
+      <w:r>
+        <w:t>=&gt; S</w:t>
+      </w:r>
+      <w:r>
+        <w:t xml:space="preserve">uche nach XTEND =&gt; Version 2.&lt;aktuellste&gt; </w:t>
+      </w:r>
+      <w:r>
+        <w:t>installieren</w:t>
       </w:r>
     </w:p>
     <w:p>
@@ -464,6 +496,32 @@
           </wp:inline>
         </w:drawing>
       </w:r>
+      <w:bookmarkStart w:id="0" w:name="_GoBack"/>
+      <w:bookmarkEnd w:id="0"/>
+    </w:p>
+    <w:p>
+      <w:pPr>
+        <w:pStyle w:val="Listenabsatz"/>
+      </w:pPr>
+      <w:r>
+        <w:rPr>
+          <w:b/>
+        </w:rPr>
+        <w:t>ACHTUNG</w:t>
+      </w:r>
+      <w:r>
+        <w:t xml:space="preserve">: Die Unterordner von </w:t>
+      </w:r>
+      <w:proofErr w:type="spellStart"/>
+      <w:proofErr w:type="gramStart"/>
+      <w:r>
+        <w:t>org.architecture.cnl.parent</w:t>
+      </w:r>
+      <w:proofErr w:type="spellEnd"/>
+      <w:proofErr w:type="gramEnd"/>
+      <w:r>
+        <w:t xml:space="preserve"> müssen einzeln importiert werden. Sie werden nicht automatisch erkannt. Es reicht nicht, wenn die Unterordner im Parent-Projekt zu sehen sind. Sie müssen als eigenes Projekt zu sehen sein.</w:t>
+      </w:r>
     </w:p>
     <w:p>
       <w:pPr>
@@ -589,6 +647,7 @@
           <w:b/>
           <w:sz w:val="32"/>
         </w:rPr>
+        <w:lastRenderedPageBreak/>
         <w:br w:type="page"/>
       </w:r>
     </w:p>
@@ -1648,8 +1707,6 @@
         </w:rPr>
         <w:br w:type="page"/>
       </w:r>
-      <w:bookmarkStart w:id="0" w:name="_GoBack"/>
-      <w:bookmarkEnd w:id="0"/>
     </w:p>
     <w:p>
       <w:pPr>

</xml_diff>

<commit_message>
Ergänzung ArchcnlGenerator.xtend und zugehörige Pom-Files
</commit_message>
<xml_diff>
--- a/ArchCNL_Umgebung_einrichten+starten.docx
+++ b/ArchCNL_Umgebung_einrichten+starten.docx
@@ -222,23 +222,103 @@
       <w:r>
         <w:rPr>
           <w:b/>
-        </w:rPr>
-        <w:t>Docker installieren</w:t>
-      </w:r>
-      <w:r>
-        <w:t xml:space="preserve"> (als Basis für </w:t>
-      </w:r>
-      <w:proofErr w:type="spellStart"/>
-      <w:r>
+          <w:lang w:val="en-US"/>
+        </w:rPr>
+        <w:t xml:space="preserve">Docker </w:t>
+      </w:r>
+      <w:proofErr w:type="spellStart"/>
+      <w:r>
+        <w:rPr>
+          <w:b/>
+          <w:lang w:val="en-US"/>
+        </w:rPr>
+        <w:t>installieren</w:t>
+      </w:r>
+      <w:proofErr w:type="spellEnd"/>
+      <w:r>
+        <w:rPr>
+          <w:lang w:val="en-US"/>
+        </w:rPr>
+        <w:t xml:space="preserve"> (</w:t>
+      </w:r>
+      <w:proofErr w:type="spellStart"/>
+      <w:proofErr w:type="gramStart"/>
+      <w:r>
+        <w:rPr>
+          <w:lang w:val="en-US"/>
+        </w:rPr>
+        <w:t>als</w:t>
+      </w:r>
+      <w:proofErr w:type="spellEnd"/>
+      <w:proofErr w:type="gramEnd"/>
+      <w:r>
+        <w:rPr>
+          <w:lang w:val="en-US"/>
+        </w:rPr>
+        <w:t xml:space="preserve"> Basis </w:t>
+      </w:r>
+      <w:proofErr w:type="spellStart"/>
+      <w:r>
+        <w:rPr>
+          <w:lang w:val="en-US"/>
+        </w:rPr>
+        <w:t>für</w:t>
+      </w:r>
+      <w:proofErr w:type="spellEnd"/>
+      <w:r>
+        <w:rPr>
+          <w:lang w:val="en-US"/>
+        </w:rPr>
+        <w:t xml:space="preserve"> </w:t>
+      </w:r>
+      <w:proofErr w:type="spellStart"/>
+      <w:r>
+        <w:rPr>
+          <w:lang w:val="en-US"/>
+        </w:rPr>
         <w:t>Stardog</w:t>
       </w:r>
       <w:proofErr w:type="spellEnd"/>
       <w:r>
-        <w:t xml:space="preserve">-DB-Instanz: </w:t>
-      </w:r>
-      <w:r>
+        <w:rPr>
+          <w:lang w:val="en-US"/>
+        </w:rPr>
+        <w:t>-DB-</w:t>
+      </w:r>
+      <w:proofErr w:type="spellStart"/>
+      <w:r>
+        <w:rPr>
+          <w:lang w:val="en-US"/>
+        </w:rPr>
+        <w:t>Instanz</w:t>
+      </w:r>
+      <w:proofErr w:type="spellEnd"/>
+      <w:r>
+        <w:rPr>
+          <w:lang w:val="en-US"/>
+        </w:rPr>
+        <w:t xml:space="preserve">: </w:t>
+      </w:r>
+      <w:r>
+        <w:rPr>
+          <w:lang w:val="en-US"/>
+        </w:rPr>
         <w:br/>
-        <w:t xml:space="preserve">=&gt; Für Windows: </w:t>
+        <w:t xml:space="preserve">=&gt; </w:t>
+      </w:r>
+      <w:proofErr w:type="spellStart"/>
+      <w:r>
+        <w:rPr>
+          <w:lang w:val="en-US"/>
+        </w:rPr>
+        <w:t>Für</w:t>
+      </w:r>
+      <w:proofErr w:type="spellEnd"/>
+      <w:r>
+        <w:rPr>
+          <w:lang w:val="en-US"/>
+        </w:rPr>
+        <w:t xml:space="preserve"> Windows: </w:t>
       </w:r>
       <w:r>
         <w:rPr>
@@ -247,10 +327,10 @@
           <w:sz w:val="21"/>
           <w:szCs w:val="21"/>
           <w:shd w:val="clear" w:color="auto" w:fill="FFFFFF"/>
-        </w:rPr>
-        <w:t xml:space="preserve">Hyper-V </w:t>
-      </w:r>
-      <w:proofErr w:type="spellStart"/>
+          <w:lang w:val="en-US"/>
+        </w:rPr>
+        <w:t>Hyper-V and Containers Windows features must be enabled.</w:t>
+      </w:r>
       <w:r>
         <w:rPr>
           <w:rFonts w:ascii="Arial" w:hAnsi="Arial" w:cs="Arial"/>
@@ -258,93 +338,7 @@
           <w:sz w:val="21"/>
           <w:szCs w:val="21"/>
           <w:shd w:val="clear" w:color="auto" w:fill="FFFFFF"/>
-        </w:rPr>
-        <w:t>and</w:t>
-      </w:r>
-      <w:proofErr w:type="spellEnd"/>
-      <w:r>
-        <w:rPr>
-          <w:rFonts w:ascii="Arial" w:hAnsi="Arial" w:cs="Arial"/>
-          <w:color w:val="33444C"/>
-          <w:sz w:val="21"/>
-          <w:szCs w:val="21"/>
-          <w:shd w:val="clear" w:color="auto" w:fill="FFFFFF"/>
-        </w:rPr>
-        <w:t xml:space="preserve"> Containers Windows </w:t>
-      </w:r>
-      <w:proofErr w:type="spellStart"/>
-      <w:r>
-        <w:rPr>
-          <w:rFonts w:ascii="Arial" w:hAnsi="Arial" w:cs="Arial"/>
-          <w:color w:val="33444C"/>
-          <w:sz w:val="21"/>
-          <w:szCs w:val="21"/>
-          <w:shd w:val="clear" w:color="auto" w:fill="FFFFFF"/>
-        </w:rPr>
-        <w:t>features</w:t>
-      </w:r>
-      <w:proofErr w:type="spellEnd"/>
-      <w:r>
-        <w:rPr>
-          <w:rFonts w:ascii="Arial" w:hAnsi="Arial" w:cs="Arial"/>
-          <w:color w:val="33444C"/>
-          <w:sz w:val="21"/>
-          <w:szCs w:val="21"/>
-          <w:shd w:val="clear" w:color="auto" w:fill="FFFFFF"/>
-        </w:rPr>
-        <w:t xml:space="preserve"> must </w:t>
-      </w:r>
-      <w:proofErr w:type="spellStart"/>
-      <w:r>
-        <w:rPr>
-          <w:rFonts w:ascii="Arial" w:hAnsi="Arial" w:cs="Arial"/>
-          <w:color w:val="33444C"/>
-          <w:sz w:val="21"/>
-          <w:szCs w:val="21"/>
-          <w:shd w:val="clear" w:color="auto" w:fill="FFFFFF"/>
-        </w:rPr>
-        <w:t>be</w:t>
-      </w:r>
-      <w:proofErr w:type="spellEnd"/>
-      <w:r>
-        <w:rPr>
-          <w:rFonts w:ascii="Arial" w:hAnsi="Arial" w:cs="Arial"/>
-          <w:color w:val="33444C"/>
-          <w:sz w:val="21"/>
-          <w:szCs w:val="21"/>
-          <w:shd w:val="clear" w:color="auto" w:fill="FFFFFF"/>
-        </w:rPr>
-        <w:t xml:space="preserve"> </w:t>
-      </w:r>
-      <w:proofErr w:type="spellStart"/>
-      <w:r>
-        <w:rPr>
-          <w:rFonts w:ascii="Arial" w:hAnsi="Arial" w:cs="Arial"/>
-          <w:color w:val="33444C"/>
-          <w:sz w:val="21"/>
-          <w:szCs w:val="21"/>
-          <w:shd w:val="clear" w:color="auto" w:fill="FFFFFF"/>
-        </w:rPr>
-        <w:t>enabled</w:t>
-      </w:r>
-      <w:proofErr w:type="spellEnd"/>
-      <w:r>
-        <w:rPr>
-          <w:rFonts w:ascii="Arial" w:hAnsi="Arial" w:cs="Arial"/>
-          <w:color w:val="33444C"/>
-          <w:sz w:val="21"/>
-          <w:szCs w:val="21"/>
-          <w:shd w:val="clear" w:color="auto" w:fill="FFFFFF"/>
-        </w:rPr>
-        <w:t>.</w:t>
-      </w:r>
-      <w:r>
-        <w:rPr>
-          <w:rFonts w:ascii="Arial" w:hAnsi="Arial" w:cs="Arial"/>
-          <w:color w:val="33444C"/>
-          <w:sz w:val="21"/>
-          <w:szCs w:val="21"/>
-          <w:shd w:val="clear" w:color="auto" w:fill="FFFFFF"/>
+          <w:lang w:val="en-US"/>
         </w:rPr>
         <w:br/>
       </w:r>
@@ -496,8 +490,6 @@
           </wp:inline>
         </w:drawing>
       </w:r>
-      <w:bookmarkStart w:id="0" w:name="_GoBack"/>
-      <w:bookmarkEnd w:id="0"/>
     </w:p>
     <w:p>
       <w:pPr>
@@ -569,6 +561,9 @@
           <w:ilvl w:val="0"/>
           <w:numId w:val="1"/>
         </w:numPr>
+        <w:rPr>
+          <w:lang w:val="en-US"/>
+        </w:rPr>
       </w:pPr>
       <w:r>
         <w:t>Bei Fehler „</w:t>
@@ -595,16 +590,36 @@
       </w:r>
       <w:proofErr w:type="spellEnd"/>
       <w:r>
-        <w:t xml:space="preserve"> Path“(s.o.) =&gt; Reiter „Libraries“ =&gt; „JRE System Library“ markieren =&gt; „Edit“ =&gt; </w:t>
-      </w:r>
-      <w:proofErr w:type="spellStart"/>
-      <w:r>
-        <w:t>Execution</w:t>
-      </w:r>
-      <w:proofErr w:type="spellEnd"/>
-      <w:r>
-        <w:t xml:space="preserve"> Environment =&gt; Java SE 1.8 wählen</w:t>
-      </w:r>
+        <w:t xml:space="preserve"> Path“(s.o.) </w:t>
+      </w:r>
+      <w:r>
+        <w:rPr>
+          <w:lang w:val="en-US"/>
+        </w:rPr>
+        <w:t xml:space="preserve">=&gt; Reiter „Libraries“ =&gt; „JRE System Library“ </w:t>
+      </w:r>
+      <w:proofErr w:type="spellStart"/>
+      <w:r>
+        <w:rPr>
+          <w:lang w:val="en-US"/>
+        </w:rPr>
+        <w:t>markieren</w:t>
+      </w:r>
+      <w:proofErr w:type="spellEnd"/>
+      <w:r>
+        <w:rPr>
+          <w:lang w:val="en-US"/>
+        </w:rPr>
+        <w:t xml:space="preserve"> =&gt; „Edit“ =&gt; Execution Environment =&gt; Java SE 1.8 </w:t>
+      </w:r>
+      <w:proofErr w:type="spellStart"/>
+      <w:r>
+        <w:rPr>
+          <w:lang w:val="en-US"/>
+        </w:rPr>
+        <w:t>wählen</w:t>
+      </w:r>
+      <w:proofErr w:type="spellEnd"/>
     </w:p>
     <w:p>
       <w:pPr>
@@ -1166,217 +1181,297 @@
     <w:p>
       <w:pPr>
         <w:pStyle w:val="Listenabsatz"/>
+        <w:rPr>
+          <w:lang w:val="en-US"/>
+        </w:rPr>
       </w:pPr>
       <w:r>
         <w:t xml:space="preserve">            </w:t>
       </w:r>
+      <w:r>
+        <w:rPr>
+          <w:lang w:val="en-US"/>
+        </w:rPr>
+        <w:t>&lt;</w:t>
+      </w:r>
+      <w:proofErr w:type="spellStart"/>
+      <w:r>
+        <w:rPr>
+          <w:lang w:val="en-US"/>
+        </w:rPr>
+        <w:t>groupId</w:t>
+      </w:r>
+      <w:proofErr w:type="spellEnd"/>
+      <w:r>
+        <w:rPr>
+          <w:lang w:val="en-US"/>
+        </w:rPr>
+        <w:t>&gt;org.apache.logging.log4j&lt;/</w:t>
+      </w:r>
+      <w:proofErr w:type="spellStart"/>
+      <w:r>
+        <w:rPr>
+          <w:lang w:val="en-US"/>
+        </w:rPr>
+        <w:t>groupId</w:t>
+      </w:r>
+      <w:proofErr w:type="spellEnd"/>
+      <w:r>
+        <w:rPr>
+          <w:lang w:val="en-US"/>
+        </w:rPr>
+        <w:t>&gt;</w:t>
+      </w:r>
+    </w:p>
+    <w:p>
+      <w:pPr>
+        <w:pStyle w:val="Listenabsatz"/>
+        <w:rPr>
+          <w:lang w:val="en-US"/>
+        </w:rPr>
+      </w:pPr>
+      <w:r>
+        <w:rPr>
+          <w:lang w:val="en-US"/>
+        </w:rPr>
+        <w:t xml:space="preserve">            &lt;</w:t>
+      </w:r>
+      <w:proofErr w:type="spellStart"/>
       <w:proofErr w:type="gramStart"/>
       <w:r>
+        <w:rPr>
+          <w:lang w:val="en-US"/>
+        </w:rPr>
+        <w:t>artifactId</w:t>
+      </w:r>
+      <w:proofErr w:type="spellEnd"/>
+      <w:r>
+        <w:rPr>
+          <w:lang w:val="en-US"/>
+        </w:rPr>
+        <w:t>&gt;</w:t>
+      </w:r>
+      <w:proofErr w:type="gramEnd"/>
+      <w:r>
+        <w:rPr>
+          <w:lang w:val="en-US"/>
+        </w:rPr>
+        <w:t>log4j-core&lt;/</w:t>
+      </w:r>
+      <w:proofErr w:type="spellStart"/>
+      <w:r>
+        <w:rPr>
+          <w:lang w:val="en-US"/>
+        </w:rPr>
+        <w:t>artifactId</w:t>
+      </w:r>
+      <w:proofErr w:type="spellEnd"/>
+      <w:r>
+        <w:rPr>
+          <w:lang w:val="en-US"/>
+        </w:rPr>
+        <w:t>&gt;</w:t>
+      </w:r>
+    </w:p>
+    <w:p>
+      <w:pPr>
+        <w:pStyle w:val="Listenabsatz"/>
+        <w:rPr>
+          <w:lang w:val="en-US"/>
+        </w:rPr>
+      </w:pPr>
+      <w:r>
+        <w:rPr>
+          <w:lang w:val="en-US"/>
+        </w:rPr>
+        <w:t xml:space="preserve">            &lt;version&gt;2.8.2&lt;/version&gt;</w:t>
+      </w:r>
+    </w:p>
+    <w:p>
+      <w:pPr>
+        <w:pStyle w:val="Listenabsatz"/>
+        <w:rPr>
+          <w:lang w:val="en-US"/>
+        </w:rPr>
+      </w:pPr>
+      <w:r>
+        <w:rPr>
+          <w:lang w:val="en-US"/>
+        </w:rPr>
+        <w:t xml:space="preserve">        &lt;/dependency&gt;</w:t>
+      </w:r>
+    </w:p>
+    <w:p>
+      <w:pPr>
+        <w:pStyle w:val="Listenabsatz"/>
+        <w:rPr>
+          <w:lang w:val="en-US"/>
+        </w:rPr>
+      </w:pPr>
+      <w:r>
+        <w:rPr>
+          <w:lang w:val="en-US"/>
+        </w:rPr>
+        <w:t xml:space="preserve">        </w:t>
+      </w:r>
+      <w:proofErr w:type="gramStart"/>
+      <w:r>
+        <w:rPr>
+          <w:lang w:val="en-US"/>
+        </w:rPr>
+        <w:t>&lt;!--</w:t>
+      </w:r>
+      <w:proofErr w:type="gramEnd"/>
+      <w:r>
+        <w:rPr>
+          <w:lang w:val="en-US"/>
+        </w:rPr>
+        <w:t xml:space="preserve"> https://mvnrepository.com/artifact/org.apache.logging.log4j/log4j-api --&gt;</w:t>
+      </w:r>
+    </w:p>
+    <w:p>
+      <w:pPr>
+        <w:pStyle w:val="Listenabsatz"/>
+      </w:pPr>
+      <w:r>
+        <w:rPr>
+          <w:lang w:val="en-US"/>
+        </w:rPr>
+        <w:t xml:space="preserve">        </w:t>
+      </w:r>
+      <w:r>
         <w:t>&lt;</w:t>
       </w:r>
       <w:proofErr w:type="spellStart"/>
       <w:r>
+        <w:t>dependency</w:t>
+      </w:r>
+      <w:proofErr w:type="spellEnd"/>
+      <w:r>
+        <w:t>&gt;</w:t>
+      </w:r>
+    </w:p>
+    <w:p>
+      <w:pPr>
+        <w:pStyle w:val="Listenabsatz"/>
+        <w:rPr>
+          <w:lang w:val="en-US"/>
+        </w:rPr>
+      </w:pPr>
+      <w:r>
+        <w:t xml:space="preserve">            </w:t>
+      </w:r>
+      <w:r>
+        <w:rPr>
+          <w:lang w:val="en-US"/>
+        </w:rPr>
+        <w:t>&lt;</w:t>
+      </w:r>
+      <w:proofErr w:type="spellStart"/>
+      <w:r>
+        <w:rPr>
+          <w:lang w:val="en-US"/>
+        </w:rPr>
         <w:t>groupId</w:t>
       </w:r>
       <w:proofErr w:type="spellEnd"/>
       <w:r>
-        <w:t>&gt;org.apache.logging</w:t>
+        <w:rPr>
+          <w:lang w:val="en-US"/>
+        </w:rPr>
+        <w:t>&gt;org.apache.logging.log4j&lt;/</w:t>
+      </w:r>
+      <w:proofErr w:type="spellStart"/>
+      <w:r>
+        <w:rPr>
+          <w:lang w:val="en-US"/>
+        </w:rPr>
+        <w:t>groupId</w:t>
+      </w:r>
+      <w:proofErr w:type="spellEnd"/>
+      <w:r>
+        <w:rPr>
+          <w:lang w:val="en-US"/>
+        </w:rPr>
+        <w:t>&gt;</w:t>
+      </w:r>
+    </w:p>
+    <w:p>
+      <w:pPr>
+        <w:pStyle w:val="Listenabsatz"/>
+        <w:rPr>
+          <w:lang w:val="en-US"/>
+        </w:rPr>
+      </w:pPr>
+      <w:r>
+        <w:rPr>
+          <w:lang w:val="en-US"/>
+        </w:rPr>
+        <w:t xml:space="preserve">            &lt;</w:t>
+      </w:r>
+      <w:proofErr w:type="spellStart"/>
+      <w:proofErr w:type="gramStart"/>
+      <w:r>
+        <w:rPr>
+          <w:lang w:val="en-US"/>
+        </w:rPr>
+        <w:t>artifactId</w:t>
+      </w:r>
+      <w:proofErr w:type="spellEnd"/>
+      <w:r>
+        <w:rPr>
+          <w:lang w:val="en-US"/>
+        </w:rPr>
+        <w:t>&gt;</w:t>
       </w:r>
       <w:proofErr w:type="gramEnd"/>
       <w:r>
-        <w:t>.log4j&lt;/</w:t>
-      </w:r>
-      <w:proofErr w:type="spellStart"/>
-      <w:r>
-        <w:t>groupId</w:t>
-      </w:r>
-      <w:proofErr w:type="spellEnd"/>
-      <w:r>
+        <w:rPr>
+          <w:lang w:val="en-US"/>
+        </w:rPr>
+        <w:t>log4j-api&lt;/</w:t>
+      </w:r>
+      <w:proofErr w:type="spellStart"/>
+      <w:r>
+        <w:rPr>
+          <w:lang w:val="en-US"/>
+        </w:rPr>
+        <w:t>artifactId</w:t>
+      </w:r>
+      <w:proofErr w:type="spellEnd"/>
+      <w:r>
+        <w:rPr>
+          <w:lang w:val="en-US"/>
+        </w:rPr>
         <w:t>&gt;</w:t>
       </w:r>
     </w:p>
     <w:p>
       <w:pPr>
         <w:pStyle w:val="Listenabsatz"/>
-      </w:pPr>
-      <w:r>
-        <w:t xml:space="preserve">            &lt;</w:t>
-      </w:r>
-      <w:proofErr w:type="spellStart"/>
-      <w:r>
-        <w:t>artifactId</w:t>
-      </w:r>
-      <w:proofErr w:type="spellEnd"/>
-      <w:r>
-        <w:t>&gt;log4j-core&lt;/</w:t>
-      </w:r>
-      <w:proofErr w:type="spellStart"/>
-      <w:r>
-        <w:t>artifactId</w:t>
-      </w:r>
-      <w:proofErr w:type="spellEnd"/>
-      <w:r>
-        <w:t>&gt;</w:t>
-      </w:r>
-    </w:p>
-    <w:p>
-      <w:pPr>
-        <w:pStyle w:val="Listenabsatz"/>
-      </w:pPr>
-      <w:r>
-        <w:t xml:space="preserve">            &lt;</w:t>
-      </w:r>
-      <w:proofErr w:type="spellStart"/>
-      <w:r>
-        <w:t>version</w:t>
-      </w:r>
-      <w:proofErr w:type="spellEnd"/>
-      <w:r>
-        <w:t>&gt;2.8.2&lt;/</w:t>
-      </w:r>
-      <w:proofErr w:type="spellStart"/>
-      <w:r>
-        <w:t>version</w:t>
-      </w:r>
-      <w:proofErr w:type="spellEnd"/>
-      <w:r>
-        <w:t>&gt;</w:t>
-      </w:r>
-    </w:p>
-    <w:p>
-      <w:pPr>
-        <w:pStyle w:val="Listenabsatz"/>
-      </w:pPr>
-      <w:r>
-        <w:t xml:space="preserve">        &lt;/</w:t>
-      </w:r>
-      <w:proofErr w:type="spellStart"/>
-      <w:r>
-        <w:t>dependency</w:t>
-      </w:r>
-      <w:proofErr w:type="spellEnd"/>
-      <w:r>
-        <w:t>&gt;</w:t>
-      </w:r>
-    </w:p>
-    <w:p>
-      <w:pPr>
-        <w:pStyle w:val="Listenabsatz"/>
-      </w:pPr>
-      <w:r>
+        <w:rPr>
+          <w:lang w:val="en-US"/>
+        </w:rPr>
+      </w:pPr>
+      <w:r>
+        <w:rPr>
+          <w:lang w:val="en-US"/>
+        </w:rPr>
+        <w:t xml:space="preserve">            &lt;version&gt;2.8.2&lt;/version&gt;</w:t>
+      </w:r>
+    </w:p>
+    <w:p>
+      <w:pPr>
+        <w:pStyle w:val="Listenabsatz"/>
+      </w:pPr>
+      <w:r>
+        <w:rPr>
+          <w:lang w:val="en-US"/>
+        </w:rPr>
         <w:t xml:space="preserve">        </w:t>
       </w:r>
-      <w:proofErr w:type="gramStart"/>
-      <w:r>
-        <w:t>&lt;!--</w:t>
-      </w:r>
-      <w:proofErr w:type="gramEnd"/>
-      <w:r>
-        <w:t xml:space="preserve"> https://mvnrepository.com/artifact/org.apache.logging.log4j/log4j-api --&gt;</w:t>
-      </w:r>
-    </w:p>
-    <w:p>
-      <w:pPr>
-        <w:pStyle w:val="Listenabsatz"/>
-      </w:pPr>
-      <w:r>
-        <w:t xml:space="preserve">        &lt;</w:t>
-      </w:r>
-      <w:proofErr w:type="spellStart"/>
-      <w:r>
-        <w:t>dependency</w:t>
-      </w:r>
-      <w:proofErr w:type="spellEnd"/>
-      <w:r>
-        <w:t>&gt;</w:t>
-      </w:r>
-    </w:p>
-    <w:p>
-      <w:pPr>
-        <w:pStyle w:val="Listenabsatz"/>
-      </w:pPr>
-      <w:r>
-        <w:t xml:space="preserve">            </w:t>
-      </w:r>
-      <w:proofErr w:type="gramStart"/>
-      <w:r>
-        <w:t>&lt;</w:t>
-      </w:r>
-      <w:proofErr w:type="spellStart"/>
-      <w:r>
-        <w:t>groupId</w:t>
-      </w:r>
-      <w:proofErr w:type="spellEnd"/>
-      <w:r>
-        <w:t>&gt;org.apache.logging</w:t>
-      </w:r>
-      <w:proofErr w:type="gramEnd"/>
-      <w:r>
-        <w:t>.log4j&lt;/</w:t>
-      </w:r>
-      <w:proofErr w:type="spellStart"/>
-      <w:r>
-        <w:t>groupId</w:t>
-      </w:r>
-      <w:proofErr w:type="spellEnd"/>
-      <w:r>
-        <w:t>&gt;</w:t>
-      </w:r>
-    </w:p>
-    <w:p>
-      <w:pPr>
-        <w:pStyle w:val="Listenabsatz"/>
-      </w:pPr>
-      <w:r>
-        <w:t xml:space="preserve">            &lt;</w:t>
-      </w:r>
-      <w:proofErr w:type="spellStart"/>
-      <w:r>
-        <w:t>artifactId</w:t>
-      </w:r>
-      <w:proofErr w:type="spellEnd"/>
-      <w:r>
-        <w:t>&gt;log4j-api&lt;/</w:t>
-      </w:r>
-      <w:proofErr w:type="spellStart"/>
-      <w:r>
-        <w:t>artifactId</w:t>
-      </w:r>
-      <w:proofErr w:type="spellEnd"/>
-      <w:r>
-        <w:t>&gt;</w:t>
-      </w:r>
-    </w:p>
-    <w:p>
-      <w:pPr>
-        <w:pStyle w:val="Listenabsatz"/>
-      </w:pPr>
-      <w:r>
-        <w:t xml:space="preserve">            &lt;</w:t>
-      </w:r>
-      <w:proofErr w:type="spellStart"/>
-      <w:r>
-        <w:t>version</w:t>
-      </w:r>
-      <w:proofErr w:type="spellEnd"/>
-      <w:r>
-        <w:t>&gt;2.8.2&lt;/</w:t>
-      </w:r>
-      <w:proofErr w:type="spellStart"/>
-      <w:r>
-        <w:t>version</w:t>
-      </w:r>
-      <w:proofErr w:type="spellEnd"/>
-      <w:r>
-        <w:t>&gt;</w:t>
-      </w:r>
-    </w:p>
-    <w:p>
-      <w:pPr>
-        <w:pStyle w:val="Listenabsatz"/>
-      </w:pPr>
-      <w:r>
-        <w:t xml:space="preserve">        &lt;/</w:t>
+      <w:r>
+        <w:t>&lt;/</w:t>
       </w:r>
       <w:proofErr w:type="spellStart"/>
       <w:r>
@@ -1732,11 +1827,19 @@
           <w:numId w:val="3"/>
         </w:numPr>
       </w:pPr>
-      <w:proofErr w:type="spellStart"/>
-      <w:r>
-        <w:t>Git</w:t>
-      </w:r>
-      <w:proofErr w:type="spellEnd"/>
+      <w:proofErr w:type="gramStart"/>
+      <w:r>
+        <w:t>.</w:t>
+      </w:r>
+      <w:proofErr w:type="spellStart"/>
+      <w:r>
+        <w:t>g</w:t>
+      </w:r>
+      <w:r>
+        <w:t>it</w:t>
+      </w:r>
+      <w:proofErr w:type="spellEnd"/>
+      <w:proofErr w:type="gramEnd"/>
       <w:r>
         <w:t>-Ordner aus dem Ordner (Explorer) sichern</w:t>
       </w:r>
@@ -1748,32 +1851,56 @@
           <w:ilvl w:val="0"/>
           <w:numId w:val="3"/>
         </w:numPr>
-      </w:pPr>
-      <w:r>
-        <w:t xml:space="preserve">File -&gt; New -&gt; </w:t>
+        <w:rPr>
+          <w:lang w:val="en-US"/>
+        </w:rPr>
+      </w:pPr>
+      <w:r>
+        <w:rPr>
+          <w:lang w:val="en-US"/>
+        </w:rPr>
+        <w:t>File -&gt; New -&gt; Project</w:t>
       </w:r>
       <w:proofErr w:type="gramStart"/>
       <w:r>
-        <w:t>Project..</w:t>
+        <w:rPr>
+          <w:lang w:val="en-US"/>
+        </w:rPr>
+        <w:t>..</w:t>
       </w:r>
       <w:proofErr w:type="gramEnd"/>
       <w:r>
+        <w:rPr>
+          <w:lang w:val="en-US"/>
+        </w:rPr>
         <w:t xml:space="preserve"> -&gt; </w:t>
       </w:r>
       <w:proofErr w:type="spellStart"/>
       <w:r>
+        <w:rPr>
+          <w:lang w:val="en-US"/>
+        </w:rPr>
         <w:t>Xtext</w:t>
       </w:r>
       <w:proofErr w:type="spellEnd"/>
       <w:r>
+        <w:rPr>
+          <w:lang w:val="en-US"/>
+        </w:rPr>
         <w:t>/</w:t>
       </w:r>
       <w:proofErr w:type="spellStart"/>
       <w:r>
+        <w:rPr>
+          <w:lang w:val="en-US"/>
+        </w:rPr>
         <w:t>Xtext</w:t>
       </w:r>
       <w:proofErr w:type="spellEnd"/>
       <w:r>
+        <w:rPr>
+          <w:lang w:val="en-US"/>
+        </w:rPr>
         <w:t xml:space="preserve"> Project</w:t>
       </w:r>
     </w:p>
@@ -1810,8 +1937,14 @@
           <w:ilvl w:val="1"/>
           <w:numId w:val="3"/>
         </w:numPr>
-      </w:pPr>
-      <w:r>
+        <w:rPr>
+          <w:lang w:val="en-US"/>
+        </w:rPr>
+      </w:pPr>
+      <w:r>
+        <w:rPr>
+          <w:lang w:val="en-US"/>
+        </w:rPr>
         <w:t>C:\WORK\GitHub\Mari-Wie\ArchCnl\architecture-cnl</w:t>
       </w:r>
     </w:p>
@@ -1883,15 +2016,10 @@
       </w:r>
       <w:proofErr w:type="spellEnd"/>
       <w:r>
-        <w:t xml:space="preserve"> -&gt; </w:t>
-      </w:r>
-      <w:proofErr w:type="spellStart"/>
-      <w:r>
-        <w:t>Heken</w:t>
-      </w:r>
-      <w:proofErr w:type="spellEnd"/>
-      <w:r>
-        <w:t xml:space="preserve"> entfernen</w:t>
+        <w:t xml:space="preserve"> -&gt; Ha</w:t>
+      </w:r>
+      <w:r>
+        <w:t>ken entfernen</w:t>
       </w:r>
     </w:p>
     <w:p>
@@ -1904,7 +2032,10 @@
       </w:pPr>
       <w:proofErr w:type="spellStart"/>
       <w:r>
-        <w:t>Preferred</w:t>
+        <w:t>Prefe</w:t>
+      </w:r>
+      <w:r>
+        <w:t>red</w:t>
       </w:r>
       <w:proofErr w:type="spellEnd"/>
       <w:r>
@@ -1955,17 +2086,18 @@
       </w:r>
       <w:proofErr w:type="spellStart"/>
       <w:r>
-        <w:t>ArchCnlDocumantation</w:t>
+        <w:t>ArchCnlDocume</w:t>
+      </w:r>
+      <w:r>
+        <w:t>ntation</w:t>
       </w:r>
       <w:proofErr w:type="spellEnd"/>
       <w:r>
         <w:t xml:space="preserve">) hineinkopieren (alles </w:t>
       </w:r>
-      <w:proofErr w:type="gramStart"/>
-      <w:r>
-        <w:t>bestehende</w:t>
-      </w:r>
-      <w:proofErr w:type="gramEnd"/>
+      <w:r>
+        <w:t>Bestehende</w:t>
+      </w:r>
       <w:r>
         <w:t xml:space="preserve"> löschen)</w:t>
       </w:r>
@@ -1977,39 +2109,38 @@
           <w:ilvl w:val="0"/>
           <w:numId w:val="3"/>
         </w:numPr>
-      </w:pPr>
-      <w:r>
-        <w:t xml:space="preserve">Kontextmenü -&gt; Run </w:t>
-      </w:r>
-      <w:proofErr w:type="spellStart"/>
-      <w:r>
-        <w:t>as</w:t>
-      </w:r>
-      <w:proofErr w:type="spellEnd"/>
-      <w:r>
-        <w:t xml:space="preserve"> … -&gt; </w:t>
-      </w:r>
-      <w:proofErr w:type="spellStart"/>
-      <w:r>
-        <w:t>Generate</w:t>
-      </w:r>
-      <w:proofErr w:type="spellEnd"/>
-      <w:r>
-        <w:t xml:space="preserve"> </w:t>
-      </w:r>
-      <w:proofErr w:type="spellStart"/>
-      <w:r>
+        <w:rPr>
+          <w:lang w:val="en-US"/>
+        </w:rPr>
+      </w:pPr>
+      <w:proofErr w:type="spellStart"/>
+      <w:r>
+        <w:rPr>
+          <w:lang w:val="en-US"/>
+        </w:rPr>
+        <w:t>Kontextmenü</w:t>
+      </w:r>
+      <w:proofErr w:type="spellEnd"/>
+      <w:r>
+        <w:rPr>
+          <w:lang w:val="en-US"/>
+        </w:rPr>
+        <w:t xml:space="preserve"> -&gt; Run as … -&gt; Generate </w:t>
+      </w:r>
+      <w:proofErr w:type="spellStart"/>
+      <w:r>
+        <w:rPr>
+          <w:lang w:val="en-US"/>
+        </w:rPr>
         <w:t>Xtext</w:t>
       </w:r>
       <w:proofErr w:type="spellEnd"/>
       <w:r>
-        <w:t xml:space="preserve"> </w:t>
-      </w:r>
-      <w:proofErr w:type="spellStart"/>
-      <w:r>
-        <w:t>Artifacts</w:t>
-      </w:r>
-      <w:proofErr w:type="spellEnd"/>
+        <w:rPr>
+          <w:lang w:val="en-US"/>
+        </w:rPr>
+        <w:t xml:space="preserve"> Artifacts</w:t>
+      </w:r>
     </w:p>
     <w:p>
       <w:pPr>
@@ -2081,19 +2212,23 @@
       </w:r>
       <w:proofErr w:type="spellStart"/>
       <w:r>
-        <w:t>ArchCnlDocumantation</w:t>
+        <w:t>ArchCnlDocume</w:t>
+      </w:r>
+      <w:r>
+        <w:t>ntation</w:t>
       </w:r>
       <w:proofErr w:type="spellEnd"/>
       <w:r>
         <w:t xml:space="preserve">) hineinkopieren (alles </w:t>
       </w:r>
-      <w:proofErr w:type="gramStart"/>
-      <w:r>
-        <w:t>bestehende</w:t>
-      </w:r>
-      <w:proofErr w:type="gramEnd"/>
+      <w:r>
+        <w:t>Bestehende</w:t>
+      </w:r>
       <w:r>
         <w:t xml:space="preserve"> löschen)</w:t>
+      </w:r>
+      <w:r>
+        <w:t xml:space="preserve"> </w:t>
       </w:r>
     </w:p>
     <w:p>
@@ -2105,12 +2240,49 @@
         </w:numPr>
       </w:pPr>
       <w:proofErr w:type="spellStart"/>
-      <w:r>
-        <w:t>Git</w:t>
-      </w:r>
-      <w:proofErr w:type="spellEnd"/>
-      <w:r>
-        <w:t>-Ordner (Sicherung) zurück in den Ordner legen</w:t>
+      <w:proofErr w:type="gramStart"/>
+      <w:r>
+        <w:t>org.architecture.cnl.generator</w:t>
+      </w:r>
+      <w:proofErr w:type="gramEnd"/>
+      <w:r>
+        <w:t>.ArchcnlGenerator.</w:t>
+      </w:r>
+      <w:r>
+        <w:t>xtend</w:t>
+      </w:r>
+      <w:proofErr w:type="spellEnd"/>
+      <w:r>
+        <w:t xml:space="preserve"> </w:t>
+      </w:r>
+      <w:r>
+        <w:t>die Datei-Inhalte aus „</w:t>
+      </w:r>
+      <w:r>
+        <w:t>Sicherung_</w:t>
+      </w:r>
+      <w:r>
+        <w:t xml:space="preserve"> ArchcnlGenerator_xtend</w:t>
+      </w:r>
+      <w:r>
+        <w:t>.</w:t>
+      </w:r>
+      <w:r>
+        <w:t>txt</w:t>
+      </w:r>
+      <w:r>
+        <w:t xml:space="preserve">“ (aus </w:t>
+      </w:r>
+      <w:proofErr w:type="spellStart"/>
+      <w:r>
+        <w:t>ArchCnlDocume</w:t>
+      </w:r>
+      <w:r>
+        <w:t>ntation</w:t>
+      </w:r>
+      <w:proofErr w:type="spellEnd"/>
+      <w:r>
+        <w:t>) hineinkopieren (alles Bestehende löschen)</w:t>
       </w:r>
     </w:p>
     <w:p>
@@ -2122,6 +2294,132 @@
         </w:numPr>
       </w:pPr>
       <w:r>
+        <w:t xml:space="preserve">Projekte </w:t>
+      </w:r>
+      <w:proofErr w:type="spellStart"/>
+      <w:r>
+        <w:t>jena-api</w:t>
+      </w:r>
+      <w:proofErr w:type="spellEnd"/>
+      <w:r>
+        <w:t xml:space="preserve"> und </w:t>
+      </w:r>
+      <w:proofErr w:type="spellStart"/>
+      <w:r>
+        <w:t>common</w:t>
+      </w:r>
+      <w:proofErr w:type="spellEnd"/>
+      <w:r>
+        <w:t xml:space="preserve"> im </w:t>
+      </w:r>
+      <w:proofErr w:type="spellStart"/>
+      <w:r>
+        <w:t>Classpath</w:t>
+      </w:r>
+      <w:proofErr w:type="spellEnd"/>
+      <w:r>
+        <w:t xml:space="preserve"> ergänzen</w:t>
+      </w:r>
+    </w:p>
+    <w:p>
+      <w:pPr>
+        <w:pStyle w:val="Listenabsatz"/>
+        <w:numPr>
+          <w:ilvl w:val="0"/>
+          <w:numId w:val="3"/>
+        </w:numPr>
+      </w:pPr>
+      <w:r>
+        <w:t>I</w:t>
+      </w:r>
+      <w:bookmarkStart w:id="0" w:name="_GoBack"/>
+      <w:bookmarkEnd w:id="0"/>
+      <w:r>
+        <w:t xml:space="preserve">n </w:t>
+      </w:r>
+      <w:r>
+        <w:t xml:space="preserve">POM-File </w:t>
+      </w:r>
+      <w:r>
+        <w:t>von</w:t>
+      </w:r>
+      <w:r>
+        <w:t xml:space="preserve"> </w:t>
+      </w:r>
+      <w:proofErr w:type="spellStart"/>
+      <w:proofErr w:type="gramStart"/>
+      <w:r>
+        <w:t>org.architecture.cnl</w:t>
+      </w:r>
+      <w:proofErr w:type="spellEnd"/>
+      <w:r>
+        <w:t xml:space="preserve"> </w:t>
+      </w:r>
+      <w:r>
+        <w:t xml:space="preserve"> </w:t>
+      </w:r>
+      <w:proofErr w:type="spellStart"/>
+      <w:r>
+        <w:t>Dependencies</w:t>
+      </w:r>
+      <w:proofErr w:type="spellEnd"/>
+      <w:proofErr w:type="gramEnd"/>
+      <w:r>
+        <w:t xml:space="preserve"> </w:t>
+      </w:r>
+      <w:r>
+        <w:t xml:space="preserve"> </w:t>
+      </w:r>
+      <w:r>
+        <w:t xml:space="preserve">aus </w:t>
+      </w:r>
+      <w:r>
+        <w:t>Sicherung_architecture_cnl_pom.</w:t>
+      </w:r>
+      <w:r>
+        <w:t>xml</w:t>
+      </w:r>
+      <w:r>
+        <w:t xml:space="preserve"> </w:t>
+      </w:r>
+      <w:r>
+        <w:t>ergänzen</w:t>
+      </w:r>
+    </w:p>
+    <w:p>
+      <w:pPr>
+        <w:pStyle w:val="Listenabsatz"/>
+        <w:numPr>
+          <w:ilvl w:val="0"/>
+          <w:numId w:val="3"/>
+        </w:numPr>
+      </w:pPr>
+      <w:proofErr w:type="gramStart"/>
+      <w:r>
+        <w:t>.</w:t>
+      </w:r>
+      <w:proofErr w:type="spellStart"/>
+      <w:r>
+        <w:t>g</w:t>
+      </w:r>
+      <w:r>
+        <w:t>it</w:t>
+      </w:r>
+      <w:proofErr w:type="spellEnd"/>
+      <w:proofErr w:type="gramEnd"/>
+      <w:r>
+        <w:t>-Ordner (Sicherung) zurück in den Ordner legen</w:t>
+      </w:r>
+    </w:p>
+    <w:p>
+      <w:pPr>
+        <w:pStyle w:val="Listenabsatz"/>
+        <w:numPr>
+          <w:ilvl w:val="0"/>
+          <w:numId w:val="3"/>
+        </w:numPr>
+      </w:pPr>
+      <w:r>
         <w:t xml:space="preserve">Hoffen, dass </w:t>
       </w:r>
       <w:proofErr w:type="spellStart"/>
@@ -2133,6 +2431,8 @@
         <w:t xml:space="preserve"> das „schluckt“</w:t>
       </w:r>
     </w:p>
+    <w:p/>
+    <w:p/>
     <w:p>
       <w:pPr>
         <w:rPr>

</xml_diff>

<commit_message>
PackageDiagramm aktualisiert nach Umzug zu ArchCNL weitere SPARQL-Queries
</commit_message>
<xml_diff>
--- a/ArchCNL_Umgebung_einrichten+starten.docx
+++ b/ArchCNL_Umgebung_einrichten+starten.docx
@@ -1165,16 +1165,31 @@
     <w:p>
       <w:pPr>
         <w:pStyle w:val="Listenabsatz"/>
-      </w:pPr>
-      <w:r>
-        <w:t xml:space="preserve">        &lt;</w:t>
-      </w:r>
-      <w:proofErr w:type="spellStart"/>
-      <w:r>
+        <w:rPr>
+          <w:lang w:val="en-US"/>
+        </w:rPr>
+      </w:pPr>
+      <w:r>
+        <w:t xml:space="preserve">        </w:t>
+      </w:r>
+      <w:r>
+        <w:rPr>
+          <w:lang w:val="en-US"/>
+        </w:rPr>
+        <w:t>&lt;</w:t>
+      </w:r>
+      <w:proofErr w:type="gramStart"/>
+      <w:r>
+        <w:rPr>
+          <w:lang w:val="en-US"/>
+        </w:rPr>
         <w:t>dependency</w:t>
       </w:r>
-      <w:proofErr w:type="spellEnd"/>
-      <w:r>
+      <w:proofErr w:type="gramEnd"/>
+      <w:r>
+        <w:rPr>
+          <w:lang w:val="en-US"/>
+        </w:rPr>
         <w:t>&gt;</w:t>
       </w:r>
     </w:p>
@@ -1186,6 +1201,9 @@
         </w:rPr>
       </w:pPr>
       <w:r>
+        <w:rPr>
+          <w:lang w:val="en-US"/>
+        </w:rPr>
         <w:t xml:space="preserve">            </w:t>
       </w:r>
       <w:r>
@@ -1326,12 +1344,23 @@
         <w:rPr>
           <w:lang w:val="en-US"/>
         </w:rPr>
-        <w:t xml:space="preserve"> https://mvnrepository.com/artifact/org.apache.logging.log4j/log4j-api --&gt;</w:t>
-      </w:r>
-    </w:p>
-    <w:p>
-      <w:pPr>
-        <w:pStyle w:val="Listenabsatz"/>
+        <w:t xml:space="preserve"> https://mvnrepo</w:t>
+      </w:r>
+      <w:bookmarkStart w:id="0" w:name="_GoBack"/>
+      <w:bookmarkEnd w:id="0"/>
+      <w:r>
+        <w:rPr>
+          <w:lang w:val="en-US"/>
+        </w:rPr>
+        <w:t>sitory.com/artifact/org.apache.logging.log4j/log4j-api --&gt;</w:t>
+      </w:r>
+    </w:p>
+    <w:p>
+      <w:pPr>
+        <w:pStyle w:val="Listenabsatz"/>
+        <w:rPr>
+          <w:lang w:val="en-US"/>
+        </w:rPr>
       </w:pPr>
       <w:r>
         <w:rPr>
@@ -1340,14 +1369,23 @@
         <w:t xml:space="preserve">        </w:t>
       </w:r>
       <w:r>
+        <w:rPr>
+          <w:lang w:val="en-US"/>
+        </w:rPr>
         <w:t>&lt;</w:t>
       </w:r>
-      <w:proofErr w:type="spellStart"/>
-      <w:r>
+      <w:proofErr w:type="gramStart"/>
+      <w:r>
+        <w:rPr>
+          <w:lang w:val="en-US"/>
+        </w:rPr>
         <w:t>dependency</w:t>
       </w:r>
-      <w:proofErr w:type="spellEnd"/>
-      <w:r>
+      <w:proofErr w:type="gramEnd"/>
+      <w:r>
+        <w:rPr>
+          <w:lang w:val="en-US"/>
+        </w:rPr>
         <w:t>&gt;</w:t>
       </w:r>
     </w:p>
@@ -1359,6 +1397,9 @@
         </w:rPr>
       </w:pPr>
       <w:r>
+        <w:rPr>
+          <w:lang w:val="en-US"/>
+        </w:rPr>
         <w:t xml:space="preserve">            </w:t>
       </w:r>
       <w:r>
@@ -1581,6 +1622,10 @@
           <w:ilvl w:val="0"/>
           <w:numId w:val="4"/>
         </w:numPr>
+        <w:autoSpaceDE w:val="0"/>
+        <w:autoSpaceDN w:val="0"/>
+        <w:adjustRightInd w:val="0"/>
+        <w:spacing w:after="0" w:line="240" w:lineRule="auto"/>
       </w:pPr>
       <w:r>
         <w:t>In der Klasse, in der geloggt werden soll</w:t>
@@ -1591,202 +1636,119 @@
       <w:r>
         <w:t xml:space="preserve"> Logger deklarieren:</w:t>
       </w:r>
-      <w:r>
-        <w:br/>
-      </w:r>
-      <w:r>
-        <w:rPr>
-          <w:rFonts w:ascii="Consolas" w:hAnsi="Consolas" w:cs="Consolas"/>
-          <w:b/>
-          <w:bCs/>
-          <w:color w:val="7F0055"/>
-          <w:sz w:val="20"/>
-          <w:szCs w:val="20"/>
-          <w:shd w:val="clear" w:color="auto" w:fill="E8F2FE"/>
-        </w:rPr>
-        <w:t>private</w:t>
-      </w:r>
-      <w:r>
-        <w:rPr>
-          <w:rFonts w:ascii="Consolas" w:hAnsi="Consolas" w:cs="Consolas"/>
-          <w:color w:val="000000"/>
-          <w:sz w:val="20"/>
-          <w:szCs w:val="20"/>
-          <w:shd w:val="clear" w:color="auto" w:fill="E8F2FE"/>
-        </w:rPr>
-        <w:t xml:space="preserve"> </w:t>
-      </w:r>
-      <w:proofErr w:type="spellStart"/>
-      <w:r>
-        <w:rPr>
-          <w:rFonts w:ascii="Consolas" w:hAnsi="Consolas" w:cs="Consolas"/>
-          <w:b/>
-          <w:bCs/>
-          <w:color w:val="7F0055"/>
-          <w:sz w:val="20"/>
-          <w:szCs w:val="20"/>
-          <w:shd w:val="clear" w:color="auto" w:fill="E8F2FE"/>
-        </w:rPr>
+    </w:p>
+    <w:p>
+      <w:pPr>
+        <w:pStyle w:val="Listenabsatz"/>
+        <w:numPr>
+          <w:ilvl w:val="1"/>
+          <w:numId w:val="4"/>
+        </w:numPr>
+        <w:autoSpaceDE w:val="0"/>
+        <w:autoSpaceDN w:val="0"/>
+        <w:adjustRightInd w:val="0"/>
+        <w:spacing w:after="0" w:line="240" w:lineRule="auto"/>
+      </w:pPr>
+      <w:r>
+        <w:t>import org.apache.logging.log4j.LogManager;</w:t>
+      </w:r>
+    </w:p>
+    <w:p>
+      <w:pPr>
+        <w:pStyle w:val="Listenabsatz"/>
+        <w:ind w:left="1440"/>
+      </w:pPr>
+      <w:proofErr w:type="gramStart"/>
+      <w:r>
+        <w:t>import</w:t>
+      </w:r>
+      <w:proofErr w:type="gramEnd"/>
+      <w:r>
+        <w:t xml:space="preserve"> org.apache.logging.log4j.Logger;</w:t>
+      </w:r>
+    </w:p>
+    <w:p>
+      <w:pPr>
+        <w:pStyle w:val="Listenabsatz"/>
+        <w:numPr>
+          <w:ilvl w:val="1"/>
+          <w:numId w:val="4"/>
+        </w:numPr>
+      </w:pPr>
+      <w:r>
+        <w:t xml:space="preserve">private </w:t>
+      </w:r>
+      <w:proofErr w:type="spellStart"/>
+      <w:r>
         <w:t>static</w:t>
       </w:r>
       <w:proofErr w:type="spellEnd"/>
       <w:r>
-        <w:rPr>
-          <w:rFonts w:ascii="Consolas" w:hAnsi="Consolas" w:cs="Consolas"/>
-          <w:color w:val="000000"/>
-          <w:sz w:val="20"/>
-          <w:szCs w:val="20"/>
-          <w:shd w:val="clear" w:color="auto" w:fill="E8F2FE"/>
-        </w:rPr>
-        <w:t xml:space="preserve"> </w:t>
-      </w:r>
-      <w:r>
-        <w:rPr>
-          <w:rFonts w:ascii="Consolas" w:hAnsi="Consolas" w:cs="Consolas"/>
-          <w:b/>
-          <w:bCs/>
-          <w:color w:val="7F0055"/>
-          <w:sz w:val="20"/>
-          <w:szCs w:val="20"/>
-          <w:shd w:val="clear" w:color="auto" w:fill="E8F2FE"/>
-        </w:rPr>
-        <w:t>final</w:t>
-      </w:r>
-      <w:r>
-        <w:rPr>
-          <w:rFonts w:ascii="Consolas" w:hAnsi="Consolas" w:cs="Consolas"/>
-          <w:color w:val="000000"/>
-          <w:sz w:val="20"/>
-          <w:szCs w:val="20"/>
-          <w:shd w:val="clear" w:color="auto" w:fill="E8F2FE"/>
-        </w:rPr>
-        <w:t xml:space="preserve"> Logger </w:t>
-      </w:r>
-      <w:r>
-        <w:rPr>
-          <w:rFonts w:ascii="Consolas" w:hAnsi="Consolas" w:cs="Consolas"/>
-          <w:b/>
-          <w:bCs/>
-          <w:i/>
-          <w:iCs/>
-          <w:color w:val="0000C0"/>
-          <w:sz w:val="20"/>
-          <w:szCs w:val="20"/>
-          <w:shd w:val="clear" w:color="auto" w:fill="E8F2FE"/>
-        </w:rPr>
-        <w:t>LOG</w:t>
-      </w:r>
-      <w:r>
-        <w:rPr>
-          <w:rFonts w:ascii="Consolas" w:hAnsi="Consolas" w:cs="Consolas"/>
-          <w:color w:val="000000"/>
-          <w:sz w:val="20"/>
-          <w:szCs w:val="20"/>
-          <w:shd w:val="clear" w:color="auto" w:fill="E8F2FE"/>
-        </w:rPr>
-        <w:t xml:space="preserve"> = </w:t>
-      </w:r>
-      <w:proofErr w:type="spellStart"/>
-      <w:r>
-        <w:rPr>
-          <w:rFonts w:ascii="Consolas" w:hAnsi="Consolas" w:cs="Consolas"/>
-          <w:color w:val="000000"/>
-          <w:sz w:val="20"/>
-          <w:szCs w:val="20"/>
-          <w:shd w:val="clear" w:color="auto" w:fill="E8F2FE"/>
-        </w:rPr>
-        <w:t>LogManager.</w:t>
-      </w:r>
-      <w:r>
-        <w:rPr>
-          <w:rFonts w:ascii="Consolas" w:hAnsi="Consolas" w:cs="Consolas"/>
-          <w:i/>
-          <w:iCs/>
-          <w:color w:val="000000"/>
-          <w:sz w:val="20"/>
-          <w:szCs w:val="20"/>
-          <w:shd w:val="clear" w:color="auto" w:fill="E8F2FE"/>
-        </w:rPr>
-        <w:t>getLogger</w:t>
-      </w:r>
-      <w:proofErr w:type="spellEnd"/>
-      <w:r>
-        <w:rPr>
-          <w:rFonts w:ascii="Consolas" w:hAnsi="Consolas" w:cs="Consolas"/>
-          <w:color w:val="000000"/>
-          <w:sz w:val="20"/>
-          <w:szCs w:val="20"/>
-          <w:shd w:val="clear" w:color="auto" w:fill="E8F2FE"/>
-        </w:rPr>
+        <w:t xml:space="preserve"> final Logger LOG = </w:t>
+      </w:r>
+      <w:proofErr w:type="spellStart"/>
+      <w:r>
+        <w:t>LogManager.getLogger</w:t>
+      </w:r>
+      <w:proofErr w:type="spellEnd"/>
+      <w:r>
         <w:t>(</w:t>
       </w:r>
       <w:proofErr w:type="spellStart"/>
       <w:r>
-        <w:rPr>
-          <w:rFonts w:ascii="Consolas" w:hAnsi="Consolas" w:cs="Consolas"/>
-          <w:color w:val="000000"/>
-          <w:sz w:val="20"/>
-          <w:szCs w:val="20"/>
-          <w:shd w:val="clear" w:color="auto" w:fill="E8F2FE"/>
-        </w:rPr>
-        <w:t>CNLToolchain.</w:t>
-      </w:r>
-      <w:r>
-        <w:rPr>
-          <w:rFonts w:ascii="Consolas" w:hAnsi="Consolas" w:cs="Consolas"/>
-          <w:b/>
-          <w:bCs/>
-          <w:color w:val="7F0055"/>
-          <w:sz w:val="20"/>
-          <w:szCs w:val="20"/>
-          <w:shd w:val="clear" w:color="auto" w:fill="E8F2FE"/>
-        </w:rPr>
-        <w:t>class</w:t>
-      </w:r>
-      <w:proofErr w:type="spellEnd"/>
-      <w:r>
-        <w:rPr>
-          <w:rFonts w:ascii="Consolas" w:hAnsi="Consolas" w:cs="Consolas"/>
-          <w:color w:val="000000"/>
-          <w:sz w:val="20"/>
-          <w:szCs w:val="20"/>
-          <w:shd w:val="clear" w:color="auto" w:fill="E8F2FE"/>
-        </w:rPr>
+        <w:t>CNLToolchain.class</w:t>
+      </w:r>
+      <w:proofErr w:type="spellEnd"/>
+      <w:r>
         <w:t>);</w:t>
       </w:r>
       <w:r>
-        <w:rPr>
-          <w:rFonts w:ascii="Consolas" w:hAnsi="Consolas" w:cs="Consolas"/>
-          <w:color w:val="000000"/>
-          <w:sz w:val="20"/>
-          <w:szCs w:val="20"/>
-          <w:shd w:val="clear" w:color="auto" w:fill="E8F2FE"/>
-        </w:rPr>
         <w:br/>
         <w:t xml:space="preserve">wobei </w:t>
       </w:r>
       <w:proofErr w:type="spellStart"/>
       <w:r>
-        <w:rPr>
-          <w:rFonts w:ascii="Consolas" w:hAnsi="Consolas" w:cs="Consolas"/>
-          <w:color w:val="000000"/>
-          <w:sz w:val="20"/>
-          <w:szCs w:val="20"/>
-          <w:shd w:val="clear" w:color="auto" w:fill="E8F2FE"/>
-        </w:rPr>
         <w:t>CNLToolchain</w:t>
       </w:r>
       <w:proofErr w:type="spellEnd"/>
       <w:r>
-        <w:rPr>
-          <w:rFonts w:ascii="Consolas" w:hAnsi="Consolas" w:cs="Consolas"/>
-          <w:color w:val="000000"/>
-          <w:sz w:val="20"/>
-          <w:szCs w:val="20"/>
-          <w:shd w:val="clear" w:color="auto" w:fill="E8F2FE"/>
-        </w:rPr>
         <w:t xml:space="preserve"> durch die aktuelle Klasse ersetzt wird</w:t>
       </w:r>
+    </w:p>
+    <w:p>
+      <w:pPr>
+        <w:pStyle w:val="Listenabsatz"/>
+        <w:numPr>
+          <w:ilvl w:val="0"/>
+          <w:numId w:val="4"/>
+        </w:numPr>
+        <w:autoSpaceDE w:val="0"/>
+        <w:autoSpaceDN w:val="0"/>
+        <w:adjustRightInd w:val="0"/>
+        <w:spacing w:after="0" w:line="240" w:lineRule="auto"/>
+      </w:pPr>
+      <w:r>
+        <w:t>Log-Eintrag schreiben:</w:t>
+      </w:r>
+      <w:r>
+        <w:br/>
+      </w:r>
+      <w:r>
+        <w:t>LOG.info("</w:t>
+      </w:r>
+      <w:proofErr w:type="spellStart"/>
+      <w:r>
+        <w:t>Initializing</w:t>
+      </w:r>
+      <w:proofErr w:type="spellEnd"/>
+      <w:r>
+        <w:t xml:space="preserve"> ...");</w:t>
+      </w:r>
+    </w:p>
+    <w:p>
+      <w:pPr>
+        <w:pStyle w:val="Listenabsatz"/>
+      </w:pPr>
     </w:p>
     <w:p>
       <w:pPr>
@@ -1856,17 +1818,19 @@
         </w:rPr>
       </w:pPr>
       <w:r>
-        <w:rPr>
-          <w:lang w:val="en-US"/>
-        </w:rPr>
-        <w:t>File -&gt; New -&gt; Project</w:t>
-      </w:r>
+        <w:t xml:space="preserve">File -&gt; New -&gt; </w:t>
+      </w:r>
+      <w:proofErr w:type="spellStart"/>
       <w:proofErr w:type="gramStart"/>
       <w:r>
-        <w:rPr>
-          <w:lang w:val="en-US"/>
-        </w:rPr>
-        <w:t>..</w:t>
+        <w:t>Proje</w:t>
+      </w:r>
+      <w:proofErr w:type="spellEnd"/>
+      <w:r>
+        <w:rPr>
+          <w:lang w:val="en-US"/>
+        </w:rPr>
+        <w:t>ct..</w:t>
       </w:r>
       <w:proofErr w:type="gramEnd"/>
       <w:r>
@@ -1918,17 +1882,109 @@
     </w:p>
     <w:p>
       <w:pPr>
+        <w:ind w:left="1080"/>
+      </w:pPr>
+      <w:proofErr w:type="spellStart"/>
+      <w:r>
+        <w:t>org.architecture.cnl</w:t>
+      </w:r>
+      <w:proofErr w:type="spellEnd"/>
+    </w:p>
+    <w:p>
+      <w:pPr>
+        <w:ind w:left="1080"/>
+        <w:rPr>
+          <w:lang w:val="en-US"/>
+        </w:rPr>
+      </w:pPr>
+      <w:r>
+        <w:rPr>
+          <w:lang w:val="en-US"/>
+        </w:rPr>
+        <w:t>C:\WORK\GitHub\Mari-Wie\ArchCnl\CNL2OWL</w:t>
+      </w:r>
+    </w:p>
+    <w:p>
+      <w:pPr>
+        <w:ind w:left="1080"/>
+      </w:pPr>
+      <w:proofErr w:type="spellStart"/>
+      <w:proofErr w:type="gramStart"/>
+      <w:r>
+        <w:t>org.architecture.cnl.ArchCnl</w:t>
+      </w:r>
+      <w:proofErr w:type="spellEnd"/>
+      <w:proofErr w:type="gramEnd"/>
+    </w:p>
+    <w:p>
+      <w:pPr>
+        <w:ind w:left="1080"/>
+      </w:pPr>
+      <w:proofErr w:type="spellStart"/>
+      <w:r>
+        <w:t>architecture</w:t>
+      </w:r>
+      <w:proofErr w:type="spellEnd"/>
+    </w:p>
+    <w:p>
+      <w:pPr>
+        <w:ind w:left="1080"/>
+      </w:pPr>
+      <w:r>
+        <w:t>JavaSE-1.8</w:t>
+      </w:r>
+    </w:p>
+    <w:p>
+      <w:pPr>
+        <w:pStyle w:val="Listenabsatz"/>
+        <w:numPr>
+          <w:ilvl w:val="0"/>
+          <w:numId w:val="3"/>
+        </w:numPr>
+      </w:pPr>
+      <w:r>
+        <w:t>Next</w:t>
+      </w:r>
+    </w:p>
+    <w:p>
+      <w:pPr>
         <w:pStyle w:val="Listenabsatz"/>
         <w:numPr>
           <w:ilvl w:val="1"/>
           <w:numId w:val="3"/>
         </w:numPr>
-      </w:pPr>
-      <w:proofErr w:type="spellStart"/>
-      <w:r>
-        <w:t>org.architecture.cnl</w:t>
-      </w:r>
-      <w:proofErr w:type="spellEnd"/>
+        <w:rPr>
+          <w:b/>
+        </w:rPr>
+      </w:pPr>
+      <w:proofErr w:type="spellStart"/>
+      <w:r>
+        <w:rPr>
+          <w:b/>
+        </w:rPr>
+        <w:t>Eclipse</w:t>
+      </w:r>
+      <w:proofErr w:type="spellEnd"/>
+      <w:r>
+        <w:rPr>
+          <w:b/>
+        </w:rPr>
+        <w:t xml:space="preserve"> </w:t>
+      </w:r>
+      <w:proofErr w:type="spellStart"/>
+      <w:r>
+        <w:rPr>
+          <w:b/>
+        </w:rPr>
+        <w:t>Plugin</w:t>
+      </w:r>
+      <w:proofErr w:type="spellEnd"/>
+      <w:r>
+        <w:rPr>
+          <w:b/>
+        </w:rPr>
+        <w:t xml:space="preserve"> =&gt; Haken entfernen</w:t>
+      </w:r>
     </w:p>
     <w:p>
       <w:pPr>
@@ -1937,15 +1993,17 @@
           <w:ilvl w:val="1"/>
           <w:numId w:val="3"/>
         </w:numPr>
-        <w:rPr>
-          <w:lang w:val="en-US"/>
-        </w:rPr>
-      </w:pPr>
-      <w:r>
-        <w:rPr>
-          <w:lang w:val="en-US"/>
-        </w:rPr>
-        <w:t>C:\WORK\GitHub\Mari-Wie\ArchCnl\architecture-cnl</w:t>
+      </w:pPr>
+      <w:proofErr w:type="spellStart"/>
+      <w:r>
+        <w:t>Testing</w:t>
+      </w:r>
+      <w:proofErr w:type="spellEnd"/>
+      <w:r>
+        <w:t xml:space="preserve"> -&gt; Ha</w:t>
+      </w:r>
+      <w:r>
+        <w:t>ken entfernen</w:t>
       </w:r>
     </w:p>
     <w:p>
@@ -1957,12 +2015,29 @@
         </w:numPr>
       </w:pPr>
       <w:proofErr w:type="spellStart"/>
-      <w:proofErr w:type="gramStart"/>
-      <w:r>
-        <w:t>org.architecture.cnl.ArchCnl</w:t>
-      </w:r>
-      <w:proofErr w:type="spellEnd"/>
-      <w:proofErr w:type="gramEnd"/>
+      <w:r>
+        <w:t>Prefe</w:t>
+      </w:r>
+      <w:r>
+        <w:t>red</w:t>
+      </w:r>
+      <w:proofErr w:type="spellEnd"/>
+      <w:r>
+        <w:t xml:space="preserve"> </w:t>
+      </w:r>
+      <w:proofErr w:type="spellStart"/>
+      <w:r>
+        <w:t>Build</w:t>
+      </w:r>
+      <w:proofErr w:type="spellEnd"/>
+      <w:r>
+        <w:t xml:space="preserve"> System = </w:t>
+      </w:r>
+      <w:proofErr w:type="spellStart"/>
+      <w:r>
+        <w:t>Maven</w:t>
+      </w:r>
+      <w:proofErr w:type="spellEnd"/>
     </w:p>
     <w:p>
       <w:pPr>
@@ -1974,21 +2049,25 @@
       </w:pPr>
       <w:proofErr w:type="spellStart"/>
       <w:r>
-        <w:t>architecture</w:t>
-      </w:r>
-      <w:proofErr w:type="spellEnd"/>
-    </w:p>
-    <w:p>
-      <w:pPr>
-        <w:pStyle w:val="Listenabsatz"/>
-        <w:numPr>
-          <w:ilvl w:val="1"/>
-          <w:numId w:val="3"/>
-        </w:numPr>
-      </w:pPr>
-      <w:r>
-        <w:t>JavaSE-1.8</w:t>
-      </w:r>
+        <w:t>Perspective</w:t>
+      </w:r>
+      <w:proofErr w:type="spellEnd"/>
+      <w:r>
+        <w:t xml:space="preserve"> = </w:t>
+      </w:r>
+      <w:proofErr w:type="spellStart"/>
+      <w:r>
+        <w:t>Gradle</w:t>
+      </w:r>
+      <w:proofErr w:type="spellEnd"/>
+      <w:r>
+        <w:t>/</w:t>
+      </w:r>
+      <w:proofErr w:type="spellStart"/>
+      <w:r>
+        <w:t>Maven</w:t>
+      </w:r>
+      <w:proofErr w:type="spellEnd"/>
     </w:p>
     <w:p>
       <w:pPr>
@@ -1999,61 +2078,8 @@
         </w:numPr>
       </w:pPr>
       <w:r>
-        <w:t>Next</w:t>
-      </w:r>
-    </w:p>
-    <w:p>
-      <w:pPr>
-        <w:pStyle w:val="Listenabsatz"/>
-        <w:numPr>
-          <w:ilvl w:val="1"/>
-          <w:numId w:val="3"/>
-        </w:numPr>
-      </w:pPr>
-      <w:proofErr w:type="spellStart"/>
-      <w:r>
-        <w:t>Testing</w:t>
-      </w:r>
-      <w:proofErr w:type="spellEnd"/>
-      <w:r>
-        <w:t xml:space="preserve"> -&gt; Ha</w:t>
-      </w:r>
-      <w:r>
-        <w:t>ken entfernen</w:t>
-      </w:r>
-    </w:p>
-    <w:p>
-      <w:pPr>
-        <w:pStyle w:val="Listenabsatz"/>
-        <w:numPr>
-          <w:ilvl w:val="1"/>
-          <w:numId w:val="3"/>
-        </w:numPr>
-      </w:pPr>
-      <w:proofErr w:type="spellStart"/>
-      <w:r>
-        <w:t>Prefe</w:t>
-      </w:r>
-      <w:r>
-        <w:t>red</w:t>
-      </w:r>
-      <w:proofErr w:type="spellEnd"/>
-      <w:r>
-        <w:t xml:space="preserve"> </w:t>
-      </w:r>
-      <w:proofErr w:type="spellStart"/>
-      <w:r>
-        <w:t>Build</w:t>
-      </w:r>
-      <w:proofErr w:type="spellEnd"/>
-      <w:r>
-        <w:t xml:space="preserve"> System = </w:t>
-      </w:r>
-      <w:proofErr w:type="spellStart"/>
-      <w:r>
-        <w:t>Maven</w:t>
-      </w:r>
-      <w:proofErr w:type="spellEnd"/>
+        <w:t>Finish</w:t>
+      </w:r>
     </w:p>
     <w:p>
       <w:pPr>
@@ -2064,7 +2090,30 @@
         </w:numPr>
       </w:pPr>
       <w:r>
-        <w:t>Finish</w:t>
+        <w:t>Im nun geöffneten Fenster die Datei-Inhalte aus „</w:t>
+      </w:r>
+      <w:r>
+        <w:t>Sicherung der ArchCNL-Grammatik_xtext.txt</w:t>
+      </w:r>
+      <w:r>
+        <w:t xml:space="preserve">“ (aus </w:t>
+      </w:r>
+      <w:proofErr w:type="spellStart"/>
+      <w:r>
+        <w:t>ArchCnlDocume</w:t>
+      </w:r>
+      <w:r>
+        <w:t>ntation</w:t>
+      </w:r>
+      <w:proofErr w:type="spellEnd"/>
+      <w:r>
+        <w:t xml:space="preserve">) hineinkopieren (alles </w:t>
+      </w:r>
+      <w:r>
+        <w:t>Bestehende</w:t>
+      </w:r>
+      <w:r>
+        <w:t xml:space="preserve"> löschen)</w:t>
       </w:r>
     </w:p>
     <w:p>
@@ -2074,32 +2123,37 @@
           <w:ilvl w:val="0"/>
           <w:numId w:val="3"/>
         </w:numPr>
-      </w:pPr>
-      <w:r>
-        <w:t>Im nun geöffneten Fenster die Datei-Inhalte aus „</w:t>
-      </w:r>
-      <w:r>
-        <w:t>Sicherung der ArchCNL-Grammatik_xtext.txt</w:t>
-      </w:r>
-      <w:r>
-        <w:t xml:space="preserve">“ (aus </w:t>
-      </w:r>
-      <w:proofErr w:type="spellStart"/>
-      <w:r>
-        <w:t>ArchCnlDocume</w:t>
-      </w:r>
-      <w:r>
-        <w:t>ntation</w:t>
-      </w:r>
-      <w:proofErr w:type="spellEnd"/>
-      <w:r>
-        <w:t xml:space="preserve">) hineinkopieren (alles </w:t>
-      </w:r>
-      <w:r>
-        <w:t>Bestehende</w:t>
-      </w:r>
-      <w:r>
-        <w:t xml:space="preserve"> löschen)</w:t>
+        <w:rPr>
+          <w:lang w:val="en-US"/>
+        </w:rPr>
+      </w:pPr>
+      <w:proofErr w:type="spellStart"/>
+      <w:r>
+        <w:rPr>
+          <w:lang w:val="en-US"/>
+        </w:rPr>
+        <w:t>Kontextmenü</w:t>
+      </w:r>
+      <w:proofErr w:type="spellEnd"/>
+      <w:r>
+        <w:rPr>
+          <w:lang w:val="en-US"/>
+        </w:rPr>
+        <w:t xml:space="preserve"> -&gt; Run as … -&gt; Generate </w:t>
+      </w:r>
+      <w:proofErr w:type="spellStart"/>
+      <w:r>
+        <w:rPr>
+          <w:lang w:val="en-US"/>
+        </w:rPr>
+        <w:t>Xtext</w:t>
+      </w:r>
+      <w:proofErr w:type="spellEnd"/>
+      <w:r>
+        <w:rPr>
+          <w:lang w:val="en-US"/>
+        </w:rPr>
+        <w:t xml:space="preserve"> Artifacts</w:t>
       </w:r>
     </w:p>
     <w:p>
@@ -2109,37 +2163,42 @@
           <w:ilvl w:val="0"/>
           <w:numId w:val="3"/>
         </w:numPr>
-        <w:rPr>
-          <w:lang w:val="en-US"/>
-        </w:rPr>
-      </w:pPr>
-      <w:proofErr w:type="spellStart"/>
-      <w:r>
-        <w:rPr>
-          <w:lang w:val="en-US"/>
-        </w:rPr>
-        <w:t>Kontextmenü</w:t>
-      </w:r>
-      <w:proofErr w:type="spellEnd"/>
-      <w:r>
-        <w:rPr>
-          <w:lang w:val="en-US"/>
-        </w:rPr>
-        <w:t xml:space="preserve"> -&gt; Run as … -&gt; Generate </w:t>
-      </w:r>
-      <w:proofErr w:type="spellStart"/>
-      <w:r>
-        <w:rPr>
-          <w:lang w:val="en-US"/>
-        </w:rPr>
-        <w:t>Xtext</w:t>
-      </w:r>
-      <w:proofErr w:type="spellEnd"/>
-      <w:r>
-        <w:rPr>
-          <w:lang w:val="en-US"/>
-        </w:rPr>
-        <w:t xml:space="preserve"> Artifacts</w:t>
+      </w:pPr>
+      <w:r>
+        <w:t xml:space="preserve">Im Project </w:t>
+      </w:r>
+      <w:proofErr w:type="spellStart"/>
+      <w:r>
+        <w:t>org.architecture.cnl</w:t>
+      </w:r>
+      <w:proofErr w:type="spellEnd"/>
+      <w:r>
+        <w:t xml:space="preserve"> im Pfad </w:t>
+      </w:r>
+      <w:proofErr w:type="spellStart"/>
+      <w:r>
+        <w:t>src</w:t>
+      </w:r>
+      <w:proofErr w:type="spellEnd"/>
+      <w:r>
+        <w:t>/</w:t>
+      </w:r>
+      <w:proofErr w:type="spellStart"/>
+      <w:r>
+        <w:t>org.ar</w:t>
+      </w:r>
+      <w:r>
+        <w:t>chitecture.cnl</w:t>
+      </w:r>
+      <w:proofErr w:type="spellEnd"/>
+      <w:r>
+        <w:t xml:space="preserve">/ die Klasse </w:t>
+      </w:r>
+      <w:r>
+        <w:t>CNL2OWLGenerator</w:t>
+      </w:r>
+      <w:r>
+        <w:t xml:space="preserve"> erstellen (Einstellungen egal, wird eh gleich überschrieben)</w:t>
       </w:r>
     </w:p>
     <w:p>
@@ -2151,40 +2210,39 @@
         </w:numPr>
       </w:pPr>
       <w:r>
-        <w:t xml:space="preserve">Im Project </w:t>
-      </w:r>
-      <w:proofErr w:type="spellStart"/>
-      <w:r>
-        <w:t>org.architecture.cnl</w:t>
-      </w:r>
-      <w:proofErr w:type="spellEnd"/>
-      <w:r>
-        <w:t xml:space="preserve"> im Pfad </w:t>
-      </w:r>
-      <w:proofErr w:type="spellStart"/>
-      <w:r>
-        <w:t>src</w:t>
-      </w:r>
-      <w:proofErr w:type="spellEnd"/>
-      <w:r>
-        <w:t>/</w:t>
-      </w:r>
-      <w:proofErr w:type="spellStart"/>
-      <w:r>
-        <w:t>org.ar</w:t>
-      </w:r>
-      <w:r>
-        <w:t>chitecture.cnl</w:t>
-      </w:r>
-      <w:proofErr w:type="spellEnd"/>
-      <w:r>
-        <w:t xml:space="preserve">/ die Klasse </w:t>
+        <w:t>Im nun geöffneten Fenster die Datei-Inhalte aus „</w:t>
+      </w:r>
+      <w:r>
+        <w:t xml:space="preserve">Sicherung </w:t>
       </w:r>
       <w:r>
         <w:t>CNL2OWLGenerator</w:t>
       </w:r>
       <w:r>
-        <w:t xml:space="preserve"> erstellen (Einstellungen egal, wird eh gleich überschrieben)</w:t>
+        <w:t>.txt</w:t>
+      </w:r>
+      <w:r>
+        <w:t xml:space="preserve">“ (aus </w:t>
+      </w:r>
+      <w:proofErr w:type="spellStart"/>
+      <w:r>
+        <w:t>ArchCnlDocume</w:t>
+      </w:r>
+      <w:r>
+        <w:t>ntation</w:t>
+      </w:r>
+      <w:proofErr w:type="spellEnd"/>
+      <w:r>
+        <w:t xml:space="preserve">) hineinkopieren (alles </w:t>
+      </w:r>
+      <w:r>
+        <w:t>Bestehende</w:t>
+      </w:r>
+      <w:r>
+        <w:t xml:space="preserve"> löschen)</w:t>
+      </w:r>
+      <w:r>
+        <w:t xml:space="preserve"> </w:t>
       </w:r>
     </w:p>
     <w:p>
@@ -2195,17 +2253,30 @@
           <w:numId w:val="3"/>
         </w:numPr>
       </w:pPr>
-      <w:r>
-        <w:t>Im nun geöffneten Fenster die Datei-Inhalte aus „</w:t>
-      </w:r>
-      <w:r>
-        <w:t xml:space="preserve">Sicherung </w:t>
-      </w:r>
-      <w:r>
-        <w:t>CNL2OWLGenerator</w:t>
-      </w:r>
-      <w:r>
-        <w:t>.txt</w:t>
+      <w:proofErr w:type="spellStart"/>
+      <w:proofErr w:type="gramStart"/>
+      <w:r>
+        <w:t>org.architecture.cnl.generator</w:t>
+      </w:r>
+      <w:proofErr w:type="gramEnd"/>
+      <w:r>
+        <w:t>.ArchcnlGenerator.</w:t>
+      </w:r>
+      <w:r>
+        <w:t>xtend</w:t>
+      </w:r>
+      <w:proofErr w:type="spellEnd"/>
+      <w:r>
+        <w:t xml:space="preserve"> die Datei-Inhalte aus „Sicherung_</w:t>
+      </w:r>
+      <w:r>
+        <w:t xml:space="preserve"> ArchcnlGenerator_xtend</w:t>
+      </w:r>
+      <w:r>
+        <w:t>.</w:t>
+      </w:r>
+      <w:r>
+        <w:t>txt</w:t>
       </w:r>
       <w:r>
         <w:t xml:space="preserve">“ (aus </w:t>
@@ -2219,16 +2290,7 @@
       </w:r>
       <w:proofErr w:type="spellEnd"/>
       <w:r>
-        <w:t xml:space="preserve">) hineinkopieren (alles </w:t>
-      </w:r>
-      <w:r>
-        <w:t>Bestehende</w:t>
-      </w:r>
-      <w:r>
-        <w:t xml:space="preserve"> löschen)</w:t>
-      </w:r>
-      <w:r>
-        <w:t xml:space="preserve"> </w:t>
+        <w:t>) hineinkopieren (alles Bestehende löschen)</w:t>
       </w:r>
     </w:p>
     <w:p>
@@ -2239,50 +2301,32 @@
           <w:numId w:val="3"/>
         </w:numPr>
       </w:pPr>
-      <w:proofErr w:type="spellStart"/>
-      <w:proofErr w:type="gramStart"/>
-      <w:r>
-        <w:t>org.architecture.cnl.generator</w:t>
-      </w:r>
-      <w:proofErr w:type="gramEnd"/>
-      <w:r>
-        <w:t>.ArchcnlGenerator.</w:t>
-      </w:r>
-      <w:r>
-        <w:t>xtend</w:t>
-      </w:r>
-      <w:proofErr w:type="spellEnd"/>
-      <w:r>
-        <w:t xml:space="preserve"> </w:t>
-      </w:r>
-      <w:r>
-        <w:t>die Datei-Inhalte aus „</w:t>
-      </w:r>
-      <w:r>
-        <w:t>Sicherung_</w:t>
-      </w:r>
-      <w:r>
-        <w:t xml:space="preserve"> ArchcnlGenerator_xtend</w:t>
-      </w:r>
-      <w:r>
-        <w:t>.</w:t>
-      </w:r>
-      <w:r>
-        <w:t>txt</w:t>
-      </w:r>
-      <w:r>
-        <w:t xml:space="preserve">“ (aus </w:t>
-      </w:r>
-      <w:proofErr w:type="spellStart"/>
-      <w:r>
-        <w:t>ArchCnlDocume</w:t>
-      </w:r>
-      <w:r>
-        <w:t>ntation</w:t>
-      </w:r>
-      <w:proofErr w:type="spellEnd"/>
-      <w:r>
-        <w:t>) hineinkopieren (alles Bestehende löschen)</w:t>
+      <w:r>
+        <w:t xml:space="preserve">Projekte </w:t>
+      </w:r>
+      <w:proofErr w:type="spellStart"/>
+      <w:r>
+        <w:t>jena-api</w:t>
+      </w:r>
+      <w:proofErr w:type="spellEnd"/>
+      <w:r>
+        <w:t xml:space="preserve"> und </w:t>
+      </w:r>
+      <w:proofErr w:type="spellStart"/>
+      <w:r>
+        <w:t>common</w:t>
+      </w:r>
+      <w:proofErr w:type="spellEnd"/>
+      <w:r>
+        <w:t xml:space="preserve"> im </w:t>
+      </w:r>
+      <w:proofErr w:type="spellStart"/>
+      <w:r>
+        <w:t>Classpath</w:t>
+      </w:r>
+      <w:proofErr w:type="spellEnd"/>
+      <w:r>
+        <w:t xml:space="preserve"> ergänzen</w:t>
       </w:r>
     </w:p>
     <w:p>
@@ -2294,96 +2338,52 @@
         </w:numPr>
       </w:pPr>
       <w:r>
-        <w:t xml:space="preserve">Projekte </w:t>
-      </w:r>
-      <w:proofErr w:type="spellStart"/>
-      <w:r>
-        <w:t>jena-api</w:t>
-      </w:r>
-      <w:proofErr w:type="spellEnd"/>
-      <w:r>
-        <w:t xml:space="preserve"> und </w:t>
-      </w:r>
-      <w:proofErr w:type="spellStart"/>
-      <w:r>
-        <w:t>common</w:t>
-      </w:r>
-      <w:proofErr w:type="spellEnd"/>
-      <w:r>
-        <w:t xml:space="preserve"> im </w:t>
-      </w:r>
-      <w:proofErr w:type="spellStart"/>
-      <w:r>
-        <w:t>Classpath</w:t>
-      </w:r>
-      <w:proofErr w:type="spellEnd"/>
+        <w:t>I</w:t>
+      </w:r>
+      <w:r>
+        <w:t xml:space="preserve">n </w:t>
+      </w:r>
+      <w:r>
+        <w:t xml:space="preserve">POM-File </w:t>
+      </w:r>
+      <w:r>
+        <w:t>von</w:t>
+      </w:r>
+      <w:r>
+        <w:t xml:space="preserve"> </w:t>
+      </w:r>
+      <w:proofErr w:type="spellStart"/>
+      <w:proofErr w:type="gramStart"/>
+      <w:r>
+        <w:t>org.architecture.cnl</w:t>
+      </w:r>
+      <w:proofErr w:type="spellEnd"/>
+      <w:r>
+        <w:t xml:space="preserve"> </w:t>
+      </w:r>
+      <w:r>
+        <w:t xml:space="preserve"> </w:t>
+      </w:r>
+      <w:proofErr w:type="spellStart"/>
+      <w:r>
+        <w:t>Dependencies</w:t>
+      </w:r>
+      <w:proofErr w:type="spellEnd"/>
+      <w:proofErr w:type="gramEnd"/>
+      <w:r>
+        <w:t xml:space="preserve">  </w:t>
+      </w:r>
+      <w:r>
+        <w:t xml:space="preserve">aus </w:t>
+      </w:r>
+      <w:r>
+        <w:t>Sicherung_architecture_cnl_pom.</w:t>
+      </w:r>
+      <w:r>
+        <w:t>xml</w:t>
+      </w:r>
       <w:r>
         <w:t xml:space="preserve"> ergänzen</w:t>
-      </w:r>
-    </w:p>
-    <w:p>
-      <w:pPr>
-        <w:pStyle w:val="Listenabsatz"/>
-        <w:numPr>
-          <w:ilvl w:val="0"/>
-          <w:numId w:val="3"/>
-        </w:numPr>
-      </w:pPr>
-      <w:r>
-        <w:t>I</w:t>
-      </w:r>
-      <w:bookmarkStart w:id="0" w:name="_GoBack"/>
-      <w:bookmarkEnd w:id="0"/>
-      <w:r>
-        <w:t xml:space="preserve">n </w:t>
-      </w:r>
-      <w:r>
-        <w:t xml:space="preserve">POM-File </w:t>
-      </w:r>
-      <w:r>
-        <w:t>von</w:t>
-      </w:r>
-      <w:r>
-        <w:t xml:space="preserve"> </w:t>
-      </w:r>
-      <w:proofErr w:type="spellStart"/>
-      <w:proofErr w:type="gramStart"/>
-      <w:r>
-        <w:t>org.architecture.cnl</w:t>
-      </w:r>
-      <w:proofErr w:type="spellEnd"/>
-      <w:r>
-        <w:t xml:space="preserve"> </w:t>
-      </w:r>
-      <w:r>
-        <w:t xml:space="preserve"> </w:t>
-      </w:r>
-      <w:proofErr w:type="spellStart"/>
-      <w:r>
-        <w:t>Dependencies</w:t>
-      </w:r>
-      <w:proofErr w:type="spellEnd"/>
-      <w:proofErr w:type="gramEnd"/>
-      <w:r>
-        <w:t xml:space="preserve"> </w:t>
-      </w:r>
-      <w:r>
-        <w:t xml:space="preserve"> </w:t>
-      </w:r>
-      <w:r>
-        <w:t xml:space="preserve">aus </w:t>
-      </w:r>
-      <w:r>
-        <w:t>Sicherung_architecture_cnl_pom.</w:t>
-      </w:r>
-      <w:r>
-        <w:t>xml</w:t>
-      </w:r>
-      <w:r>
-        <w:t xml:space="preserve"> </w:t>
-      </w:r>
-      <w:r>
-        <w:t>ergänzen</w:t>
       </w:r>
     </w:p>
     <w:p>
@@ -2454,6 +2454,95 @@
 <file path=word/numbering.xml><?xml version="1.0" encoding="utf-8"?>
 <w:numbering xmlns:wpc="http://schemas.microsoft.com/office/word/2010/wordprocessingCanvas" xmlns:cx="http://schemas.microsoft.com/office/drawing/2014/chartex" xmlns:cx1="http://schemas.microsoft.com/office/drawing/2015/9/8/chartex" xmlns:mc="http://schemas.openxmlformats.org/markup-compatibility/2006" xmlns:o="urn:schemas-microsoft-com:office:office" xmlns:r="http://schemas.openxmlformats.org/officeDocument/2006/relationships" xmlns:m="http://schemas.openxmlformats.org/officeDocument/2006/math" xmlns:v="urn:schemas-microsoft-com:vml" xmlns:wp14="http://schemas.microsoft.com/office/word/2010/wordprocessingDrawing" xmlns:wp="http://schemas.openxmlformats.org/drawingml/2006/wordprocessingDrawing" xmlns:w10="urn:schemas-microsoft-com:office:word" xmlns:w="http://schemas.openxmlformats.org/wordprocessingml/2006/main" xmlns:w14="http://schemas.microsoft.com/office/word/2010/wordml" xmlns:w15="http://schemas.microsoft.com/office/word/2012/wordml" xmlns:w16se="http://schemas.microsoft.com/office/word/2015/wordml/symex" xmlns:wpg="http://schemas.microsoft.com/office/word/2010/wordprocessingGroup" xmlns:wpi="http://schemas.microsoft.com/office/word/2010/wordprocessingInk" xmlns:wne="http://schemas.microsoft.com/office/word/2006/wordml" xmlns:wps="http://schemas.microsoft.com/office/word/2010/wordprocessingShape" mc:Ignorable="w14 w15 w16se wp14">
   <w:abstractNum w:abstractNumId="0" w15:restartNumberingAfterBreak="0">
+    <w:nsid w:val="03BD1574"/>
+    <w:multiLevelType w:val="hybridMultilevel"/>
+    <w:tmpl w:val="D9FC2938"/>
+    <w:lvl w:ilvl="0" w:tplc="0407000F">
+      <w:start w:val="1"/>
+      <w:numFmt w:val="decimal"/>
+      <w:lvlText w:val="%1."/>
+      <w:lvlJc w:val="left"/>
+      <w:pPr>
+        <w:ind w:left="720" w:hanging="360"/>
+      </w:pPr>
+      <w:rPr>
+        <w:rFonts w:hint="default"/>
+      </w:rPr>
+    </w:lvl>
+    <w:lvl w:ilvl="1" w:tplc="04070019">
+      <w:start w:val="1"/>
+      <w:numFmt w:val="lowerLetter"/>
+      <w:lvlText w:val="%2."/>
+      <w:lvlJc w:val="left"/>
+      <w:pPr>
+        <w:ind w:left="1440" w:hanging="360"/>
+      </w:pPr>
+    </w:lvl>
+    <w:lvl w:ilvl="2" w:tplc="0407001B">
+      <w:start w:val="1"/>
+      <w:numFmt w:val="lowerRoman"/>
+      <w:lvlText w:val="%3."/>
+      <w:lvlJc w:val="right"/>
+      <w:pPr>
+        <w:ind w:left="2160" w:hanging="180"/>
+      </w:pPr>
+    </w:lvl>
+    <w:lvl w:ilvl="3" w:tplc="0407000F" w:tentative="1">
+      <w:start w:val="1"/>
+      <w:numFmt w:val="decimal"/>
+      <w:lvlText w:val="%4."/>
+      <w:lvlJc w:val="left"/>
+      <w:pPr>
+        <w:ind w:left="2880" w:hanging="360"/>
+      </w:pPr>
+    </w:lvl>
+    <w:lvl w:ilvl="4" w:tplc="04070019" w:tentative="1">
+      <w:start w:val="1"/>
+      <w:numFmt w:val="lowerLetter"/>
+      <w:lvlText w:val="%5."/>
+      <w:lvlJc w:val="left"/>
+      <w:pPr>
+        <w:ind w:left="3600" w:hanging="360"/>
+      </w:pPr>
+    </w:lvl>
+    <w:lvl w:ilvl="5" w:tplc="0407001B" w:tentative="1">
+      <w:start w:val="1"/>
+      <w:numFmt w:val="lowerRoman"/>
+      <w:lvlText w:val="%6."/>
+      <w:lvlJc w:val="right"/>
+      <w:pPr>
+        <w:ind w:left="4320" w:hanging="180"/>
+      </w:pPr>
+    </w:lvl>
+    <w:lvl w:ilvl="6" w:tplc="0407000F" w:tentative="1">
+      <w:start w:val="1"/>
+      <w:numFmt w:val="decimal"/>
+      <w:lvlText w:val="%7."/>
+      <w:lvlJc w:val="left"/>
+      <w:pPr>
+        <w:ind w:left="5040" w:hanging="360"/>
+      </w:pPr>
+    </w:lvl>
+    <w:lvl w:ilvl="7" w:tplc="04070019" w:tentative="1">
+      <w:start w:val="1"/>
+      <w:numFmt w:val="lowerLetter"/>
+      <w:lvlText w:val="%8."/>
+      <w:lvlJc w:val="left"/>
+      <w:pPr>
+        <w:ind w:left="5760" w:hanging="360"/>
+      </w:pPr>
+    </w:lvl>
+    <w:lvl w:ilvl="8" w:tplc="0407001B" w:tentative="1">
+      <w:start w:val="1"/>
+      <w:numFmt w:val="lowerRoman"/>
+      <w:lvlText w:val="%9."/>
+      <w:lvlJc w:val="right"/>
+      <w:pPr>
+        <w:ind w:left="6480" w:hanging="180"/>
+      </w:pPr>
+    </w:lvl>
+  </w:abstractNum>
+  <w:abstractNum w:abstractNumId="1" w15:restartNumberingAfterBreak="0">
     <w:nsid w:val="3679786F"/>
     <w:multiLevelType w:val="hybridMultilevel"/>
     <w:tmpl w:val="D9FC2938"/>
@@ -2542,7 +2631,7 @@
       </w:pPr>
     </w:lvl>
   </w:abstractNum>
-  <w:abstractNum w:abstractNumId="1" w15:restartNumberingAfterBreak="0">
+  <w:abstractNum w:abstractNumId="2" w15:restartNumberingAfterBreak="0">
     <w:nsid w:val="39E012B9"/>
     <w:multiLevelType w:val="hybridMultilevel"/>
     <w:tmpl w:val="D9FC2938"/>
@@ -2631,7 +2720,7 @@
       </w:pPr>
     </w:lvl>
   </w:abstractNum>
-  <w:abstractNum w:abstractNumId="2" w15:restartNumberingAfterBreak="0">
+  <w:abstractNum w:abstractNumId="3" w15:restartNumberingAfterBreak="0">
     <w:nsid w:val="77815F06"/>
     <w:multiLevelType w:val="hybridMultilevel"/>
     <w:tmpl w:val="A4282210"/>
@@ -2720,7 +2809,7 @@
       </w:pPr>
     </w:lvl>
   </w:abstractNum>
-  <w:abstractNum w:abstractNumId="3" w15:restartNumberingAfterBreak="0">
+  <w:abstractNum w:abstractNumId="4" w15:restartNumberingAfterBreak="0">
     <w:nsid w:val="7D2B2002"/>
     <w:multiLevelType w:val="hybridMultilevel"/>
     <w:tmpl w:val="C122D460"/>
@@ -2810,16 +2899,19 @@
     </w:lvl>
   </w:abstractNum>
   <w:num w:numId="1">
+    <w:abstractNumId w:val="3"/>
+  </w:num>
+  <w:num w:numId="2">
+    <w:abstractNumId w:val="4"/>
+  </w:num>
+  <w:num w:numId="3">
+    <w:abstractNumId w:val="1"/>
+  </w:num>
+  <w:num w:numId="4">
     <w:abstractNumId w:val="2"/>
   </w:num>
-  <w:num w:numId="2">
-    <w:abstractNumId w:val="3"/>
-  </w:num>
-  <w:num w:numId="3">
+  <w:num w:numId="5">
     <w:abstractNumId w:val="0"/>
-  </w:num>
-  <w:num w:numId="4">
-    <w:abstractNumId w:val="1"/>
   </w:num>
 </w:numbering>
 </file>

</xml_diff>

<commit_message>
working condition important update for generation of XTEXT project
</commit_message>
<xml_diff>
--- a/ArchCNL_Umgebung_einrichten+starten.docx
+++ b/ArchCNL_Umgebung_einrichten+starten.docx
@@ -1165,16 +1165,31 @@
     <w:p>
       <w:pPr>
         <w:pStyle w:val="Listenabsatz"/>
-      </w:pPr>
-      <w:r>
-        <w:t xml:space="preserve">        &lt;</w:t>
-      </w:r>
-      <w:proofErr w:type="spellStart"/>
-      <w:r>
+        <w:rPr>
+          <w:lang w:val="en-US"/>
+        </w:rPr>
+      </w:pPr>
+      <w:r>
+        <w:t xml:space="preserve">        </w:t>
+      </w:r>
+      <w:r>
+        <w:rPr>
+          <w:lang w:val="en-US"/>
+        </w:rPr>
+        <w:t>&lt;</w:t>
+      </w:r>
+      <w:proofErr w:type="gramStart"/>
+      <w:r>
+        <w:rPr>
+          <w:lang w:val="en-US"/>
+        </w:rPr>
         <w:t>dependency</w:t>
       </w:r>
-      <w:proofErr w:type="spellEnd"/>
-      <w:r>
+      <w:proofErr w:type="gramEnd"/>
+      <w:r>
+        <w:rPr>
+          <w:lang w:val="en-US"/>
+        </w:rPr>
         <w:t>&gt;</w:t>
       </w:r>
     </w:p>
@@ -1186,6 +1201,9 @@
         </w:rPr>
       </w:pPr>
       <w:r>
+        <w:rPr>
+          <w:lang w:val="en-US"/>
+        </w:rPr>
         <w:t xml:space="preserve">            </w:t>
       </w:r>
       <w:r>
@@ -1326,12 +1344,23 @@
         <w:rPr>
           <w:lang w:val="en-US"/>
         </w:rPr>
-        <w:t xml:space="preserve"> https://mvnrepository.com/artifact/org.apache.logging.log4j/log4j-api --&gt;</w:t>
-      </w:r>
-    </w:p>
-    <w:p>
-      <w:pPr>
-        <w:pStyle w:val="Listenabsatz"/>
+        <w:t xml:space="preserve"> https://mvnrepo</w:t>
+      </w:r>
+      <w:bookmarkStart w:id="0" w:name="_GoBack"/>
+      <w:bookmarkEnd w:id="0"/>
+      <w:r>
+        <w:rPr>
+          <w:lang w:val="en-US"/>
+        </w:rPr>
+        <w:t>sitory.com/artifact/org.apache.logging.log4j/log4j-api --&gt;</w:t>
+      </w:r>
+    </w:p>
+    <w:p>
+      <w:pPr>
+        <w:pStyle w:val="Listenabsatz"/>
+        <w:rPr>
+          <w:lang w:val="en-US"/>
+        </w:rPr>
       </w:pPr>
       <w:r>
         <w:rPr>
@@ -1340,14 +1369,23 @@
         <w:t xml:space="preserve">        </w:t>
       </w:r>
       <w:r>
+        <w:rPr>
+          <w:lang w:val="en-US"/>
+        </w:rPr>
         <w:t>&lt;</w:t>
       </w:r>
-      <w:proofErr w:type="spellStart"/>
-      <w:r>
+      <w:proofErr w:type="gramStart"/>
+      <w:r>
+        <w:rPr>
+          <w:lang w:val="en-US"/>
+        </w:rPr>
         <w:t>dependency</w:t>
       </w:r>
-      <w:proofErr w:type="spellEnd"/>
-      <w:r>
+      <w:proofErr w:type="gramEnd"/>
+      <w:r>
+        <w:rPr>
+          <w:lang w:val="en-US"/>
+        </w:rPr>
         <w:t>&gt;</w:t>
       </w:r>
     </w:p>
@@ -1359,6 +1397,9 @@
         </w:rPr>
       </w:pPr>
       <w:r>
+        <w:rPr>
+          <w:lang w:val="en-US"/>
+        </w:rPr>
         <w:t xml:space="preserve">            </w:t>
       </w:r>
       <w:r>
@@ -1581,6 +1622,10 @@
           <w:ilvl w:val="0"/>
           <w:numId w:val="4"/>
         </w:numPr>
+        <w:autoSpaceDE w:val="0"/>
+        <w:autoSpaceDN w:val="0"/>
+        <w:adjustRightInd w:val="0"/>
+        <w:spacing w:after="0" w:line="240" w:lineRule="auto"/>
       </w:pPr>
       <w:r>
         <w:t>In der Klasse, in der geloggt werden soll</w:t>
@@ -1591,202 +1636,119 @@
       <w:r>
         <w:t xml:space="preserve"> Logger deklarieren:</w:t>
       </w:r>
-      <w:r>
-        <w:br/>
-      </w:r>
-      <w:r>
-        <w:rPr>
-          <w:rFonts w:ascii="Consolas" w:hAnsi="Consolas" w:cs="Consolas"/>
-          <w:b/>
-          <w:bCs/>
-          <w:color w:val="7F0055"/>
-          <w:sz w:val="20"/>
-          <w:szCs w:val="20"/>
-          <w:shd w:val="clear" w:color="auto" w:fill="E8F2FE"/>
-        </w:rPr>
-        <w:t>private</w:t>
-      </w:r>
-      <w:r>
-        <w:rPr>
-          <w:rFonts w:ascii="Consolas" w:hAnsi="Consolas" w:cs="Consolas"/>
-          <w:color w:val="000000"/>
-          <w:sz w:val="20"/>
-          <w:szCs w:val="20"/>
-          <w:shd w:val="clear" w:color="auto" w:fill="E8F2FE"/>
-        </w:rPr>
-        <w:t xml:space="preserve"> </w:t>
-      </w:r>
-      <w:proofErr w:type="spellStart"/>
-      <w:r>
-        <w:rPr>
-          <w:rFonts w:ascii="Consolas" w:hAnsi="Consolas" w:cs="Consolas"/>
-          <w:b/>
-          <w:bCs/>
-          <w:color w:val="7F0055"/>
-          <w:sz w:val="20"/>
-          <w:szCs w:val="20"/>
-          <w:shd w:val="clear" w:color="auto" w:fill="E8F2FE"/>
-        </w:rPr>
+    </w:p>
+    <w:p>
+      <w:pPr>
+        <w:pStyle w:val="Listenabsatz"/>
+        <w:numPr>
+          <w:ilvl w:val="1"/>
+          <w:numId w:val="4"/>
+        </w:numPr>
+        <w:autoSpaceDE w:val="0"/>
+        <w:autoSpaceDN w:val="0"/>
+        <w:adjustRightInd w:val="0"/>
+        <w:spacing w:after="0" w:line="240" w:lineRule="auto"/>
+      </w:pPr>
+      <w:r>
+        <w:t>import org.apache.logging.log4j.LogManager;</w:t>
+      </w:r>
+    </w:p>
+    <w:p>
+      <w:pPr>
+        <w:pStyle w:val="Listenabsatz"/>
+        <w:ind w:left="1440"/>
+      </w:pPr>
+      <w:proofErr w:type="gramStart"/>
+      <w:r>
+        <w:t>import</w:t>
+      </w:r>
+      <w:proofErr w:type="gramEnd"/>
+      <w:r>
+        <w:t xml:space="preserve"> org.apache.logging.log4j.Logger;</w:t>
+      </w:r>
+    </w:p>
+    <w:p>
+      <w:pPr>
+        <w:pStyle w:val="Listenabsatz"/>
+        <w:numPr>
+          <w:ilvl w:val="1"/>
+          <w:numId w:val="4"/>
+        </w:numPr>
+      </w:pPr>
+      <w:r>
+        <w:t xml:space="preserve">private </w:t>
+      </w:r>
+      <w:proofErr w:type="spellStart"/>
+      <w:r>
         <w:t>static</w:t>
       </w:r>
       <w:proofErr w:type="spellEnd"/>
       <w:r>
-        <w:rPr>
-          <w:rFonts w:ascii="Consolas" w:hAnsi="Consolas" w:cs="Consolas"/>
-          <w:color w:val="000000"/>
-          <w:sz w:val="20"/>
-          <w:szCs w:val="20"/>
-          <w:shd w:val="clear" w:color="auto" w:fill="E8F2FE"/>
-        </w:rPr>
-        <w:t xml:space="preserve"> </w:t>
-      </w:r>
-      <w:r>
-        <w:rPr>
-          <w:rFonts w:ascii="Consolas" w:hAnsi="Consolas" w:cs="Consolas"/>
-          <w:b/>
-          <w:bCs/>
-          <w:color w:val="7F0055"/>
-          <w:sz w:val="20"/>
-          <w:szCs w:val="20"/>
-          <w:shd w:val="clear" w:color="auto" w:fill="E8F2FE"/>
-        </w:rPr>
-        <w:t>final</w:t>
-      </w:r>
-      <w:r>
-        <w:rPr>
-          <w:rFonts w:ascii="Consolas" w:hAnsi="Consolas" w:cs="Consolas"/>
-          <w:color w:val="000000"/>
-          <w:sz w:val="20"/>
-          <w:szCs w:val="20"/>
-          <w:shd w:val="clear" w:color="auto" w:fill="E8F2FE"/>
-        </w:rPr>
-        <w:t xml:space="preserve"> Logger </w:t>
-      </w:r>
-      <w:r>
-        <w:rPr>
-          <w:rFonts w:ascii="Consolas" w:hAnsi="Consolas" w:cs="Consolas"/>
-          <w:b/>
-          <w:bCs/>
-          <w:i/>
-          <w:iCs/>
-          <w:color w:val="0000C0"/>
-          <w:sz w:val="20"/>
-          <w:szCs w:val="20"/>
-          <w:shd w:val="clear" w:color="auto" w:fill="E8F2FE"/>
-        </w:rPr>
-        <w:t>LOG</w:t>
-      </w:r>
-      <w:r>
-        <w:rPr>
-          <w:rFonts w:ascii="Consolas" w:hAnsi="Consolas" w:cs="Consolas"/>
-          <w:color w:val="000000"/>
-          <w:sz w:val="20"/>
-          <w:szCs w:val="20"/>
-          <w:shd w:val="clear" w:color="auto" w:fill="E8F2FE"/>
-        </w:rPr>
-        <w:t xml:space="preserve"> = </w:t>
-      </w:r>
-      <w:proofErr w:type="spellStart"/>
-      <w:r>
-        <w:rPr>
-          <w:rFonts w:ascii="Consolas" w:hAnsi="Consolas" w:cs="Consolas"/>
-          <w:color w:val="000000"/>
-          <w:sz w:val="20"/>
-          <w:szCs w:val="20"/>
-          <w:shd w:val="clear" w:color="auto" w:fill="E8F2FE"/>
-        </w:rPr>
-        <w:t>LogManager.</w:t>
-      </w:r>
-      <w:r>
-        <w:rPr>
-          <w:rFonts w:ascii="Consolas" w:hAnsi="Consolas" w:cs="Consolas"/>
-          <w:i/>
-          <w:iCs/>
-          <w:color w:val="000000"/>
-          <w:sz w:val="20"/>
-          <w:szCs w:val="20"/>
-          <w:shd w:val="clear" w:color="auto" w:fill="E8F2FE"/>
-        </w:rPr>
-        <w:t>getLogger</w:t>
-      </w:r>
-      <w:proofErr w:type="spellEnd"/>
-      <w:r>
-        <w:rPr>
-          <w:rFonts w:ascii="Consolas" w:hAnsi="Consolas" w:cs="Consolas"/>
-          <w:color w:val="000000"/>
-          <w:sz w:val="20"/>
-          <w:szCs w:val="20"/>
-          <w:shd w:val="clear" w:color="auto" w:fill="E8F2FE"/>
-        </w:rPr>
+        <w:t xml:space="preserve"> final Logger LOG = </w:t>
+      </w:r>
+      <w:proofErr w:type="spellStart"/>
+      <w:r>
+        <w:t>LogManager.getLogger</w:t>
+      </w:r>
+      <w:proofErr w:type="spellEnd"/>
+      <w:r>
         <w:t>(</w:t>
       </w:r>
       <w:proofErr w:type="spellStart"/>
       <w:r>
-        <w:rPr>
-          <w:rFonts w:ascii="Consolas" w:hAnsi="Consolas" w:cs="Consolas"/>
-          <w:color w:val="000000"/>
-          <w:sz w:val="20"/>
-          <w:szCs w:val="20"/>
-          <w:shd w:val="clear" w:color="auto" w:fill="E8F2FE"/>
-        </w:rPr>
-        <w:t>CNLToolchain.</w:t>
-      </w:r>
-      <w:r>
-        <w:rPr>
-          <w:rFonts w:ascii="Consolas" w:hAnsi="Consolas" w:cs="Consolas"/>
-          <w:b/>
-          <w:bCs/>
-          <w:color w:val="7F0055"/>
-          <w:sz w:val="20"/>
-          <w:szCs w:val="20"/>
-          <w:shd w:val="clear" w:color="auto" w:fill="E8F2FE"/>
-        </w:rPr>
-        <w:t>class</w:t>
-      </w:r>
-      <w:proofErr w:type="spellEnd"/>
-      <w:r>
-        <w:rPr>
-          <w:rFonts w:ascii="Consolas" w:hAnsi="Consolas" w:cs="Consolas"/>
-          <w:color w:val="000000"/>
-          <w:sz w:val="20"/>
-          <w:szCs w:val="20"/>
-          <w:shd w:val="clear" w:color="auto" w:fill="E8F2FE"/>
-        </w:rPr>
+        <w:t>CNLToolchain.class</w:t>
+      </w:r>
+      <w:proofErr w:type="spellEnd"/>
+      <w:r>
         <w:t>);</w:t>
       </w:r>
       <w:r>
-        <w:rPr>
-          <w:rFonts w:ascii="Consolas" w:hAnsi="Consolas" w:cs="Consolas"/>
-          <w:color w:val="000000"/>
-          <w:sz w:val="20"/>
-          <w:szCs w:val="20"/>
-          <w:shd w:val="clear" w:color="auto" w:fill="E8F2FE"/>
-        </w:rPr>
         <w:br/>
         <w:t xml:space="preserve">wobei </w:t>
       </w:r>
       <w:proofErr w:type="spellStart"/>
       <w:r>
-        <w:rPr>
-          <w:rFonts w:ascii="Consolas" w:hAnsi="Consolas" w:cs="Consolas"/>
-          <w:color w:val="000000"/>
-          <w:sz w:val="20"/>
-          <w:szCs w:val="20"/>
-          <w:shd w:val="clear" w:color="auto" w:fill="E8F2FE"/>
-        </w:rPr>
         <w:t>CNLToolchain</w:t>
       </w:r>
       <w:proofErr w:type="spellEnd"/>
       <w:r>
-        <w:rPr>
-          <w:rFonts w:ascii="Consolas" w:hAnsi="Consolas" w:cs="Consolas"/>
-          <w:color w:val="000000"/>
-          <w:sz w:val="20"/>
-          <w:szCs w:val="20"/>
-          <w:shd w:val="clear" w:color="auto" w:fill="E8F2FE"/>
-        </w:rPr>
         <w:t xml:space="preserve"> durch die aktuelle Klasse ersetzt wird</w:t>
       </w:r>
+    </w:p>
+    <w:p>
+      <w:pPr>
+        <w:pStyle w:val="Listenabsatz"/>
+        <w:numPr>
+          <w:ilvl w:val="0"/>
+          <w:numId w:val="4"/>
+        </w:numPr>
+        <w:autoSpaceDE w:val="0"/>
+        <w:autoSpaceDN w:val="0"/>
+        <w:adjustRightInd w:val="0"/>
+        <w:spacing w:after="0" w:line="240" w:lineRule="auto"/>
+      </w:pPr>
+      <w:r>
+        <w:t>Log-Eintrag schreiben:</w:t>
+      </w:r>
+      <w:r>
+        <w:br/>
+      </w:r>
+      <w:r>
+        <w:t>LOG.info("</w:t>
+      </w:r>
+      <w:proofErr w:type="spellStart"/>
+      <w:r>
+        <w:t>Initializing</w:t>
+      </w:r>
+      <w:proofErr w:type="spellEnd"/>
+      <w:r>
+        <w:t xml:space="preserve"> ...");</w:t>
+      </w:r>
+    </w:p>
+    <w:p>
+      <w:pPr>
+        <w:pStyle w:val="Listenabsatz"/>
+      </w:pPr>
     </w:p>
     <w:p>
       <w:pPr>
@@ -1856,17 +1818,19 @@
         </w:rPr>
       </w:pPr>
       <w:r>
-        <w:rPr>
-          <w:lang w:val="en-US"/>
-        </w:rPr>
-        <w:t>File -&gt; New -&gt; Project</w:t>
-      </w:r>
+        <w:t xml:space="preserve">File -&gt; New -&gt; </w:t>
+      </w:r>
+      <w:proofErr w:type="spellStart"/>
       <w:proofErr w:type="gramStart"/>
       <w:r>
-        <w:rPr>
-          <w:lang w:val="en-US"/>
-        </w:rPr>
-        <w:t>..</w:t>
+        <w:t>Proje</w:t>
+      </w:r>
+      <w:proofErr w:type="spellEnd"/>
+      <w:r>
+        <w:rPr>
+          <w:lang w:val="en-US"/>
+        </w:rPr>
+        <w:t>ct..</w:t>
       </w:r>
       <w:proofErr w:type="gramEnd"/>
       <w:r>
@@ -1918,17 +1882,109 @@
     </w:p>
     <w:p>
       <w:pPr>
+        <w:ind w:left="1080"/>
+      </w:pPr>
+      <w:proofErr w:type="spellStart"/>
+      <w:r>
+        <w:t>org.architecture.cnl</w:t>
+      </w:r>
+      <w:proofErr w:type="spellEnd"/>
+    </w:p>
+    <w:p>
+      <w:pPr>
+        <w:ind w:left="1080"/>
+        <w:rPr>
+          <w:lang w:val="en-US"/>
+        </w:rPr>
+      </w:pPr>
+      <w:r>
+        <w:rPr>
+          <w:lang w:val="en-US"/>
+        </w:rPr>
+        <w:t>C:\WORK\GitHub\Mari-Wie\ArchCnl\CNL2OWL</w:t>
+      </w:r>
+    </w:p>
+    <w:p>
+      <w:pPr>
+        <w:ind w:left="1080"/>
+      </w:pPr>
+      <w:proofErr w:type="spellStart"/>
+      <w:proofErr w:type="gramStart"/>
+      <w:r>
+        <w:t>org.architecture.cnl.ArchCnl</w:t>
+      </w:r>
+      <w:proofErr w:type="spellEnd"/>
+      <w:proofErr w:type="gramEnd"/>
+    </w:p>
+    <w:p>
+      <w:pPr>
+        <w:ind w:left="1080"/>
+      </w:pPr>
+      <w:proofErr w:type="spellStart"/>
+      <w:r>
+        <w:t>architecture</w:t>
+      </w:r>
+      <w:proofErr w:type="spellEnd"/>
+    </w:p>
+    <w:p>
+      <w:pPr>
+        <w:ind w:left="1080"/>
+      </w:pPr>
+      <w:r>
+        <w:t>JavaSE-1.8</w:t>
+      </w:r>
+    </w:p>
+    <w:p>
+      <w:pPr>
+        <w:pStyle w:val="Listenabsatz"/>
+        <w:numPr>
+          <w:ilvl w:val="0"/>
+          <w:numId w:val="3"/>
+        </w:numPr>
+      </w:pPr>
+      <w:r>
+        <w:t>Next</w:t>
+      </w:r>
+    </w:p>
+    <w:p>
+      <w:pPr>
         <w:pStyle w:val="Listenabsatz"/>
         <w:numPr>
           <w:ilvl w:val="1"/>
           <w:numId w:val="3"/>
         </w:numPr>
-      </w:pPr>
-      <w:proofErr w:type="spellStart"/>
-      <w:r>
-        <w:t>org.architecture.cnl</w:t>
-      </w:r>
-      <w:proofErr w:type="spellEnd"/>
+        <w:rPr>
+          <w:b/>
+        </w:rPr>
+      </w:pPr>
+      <w:proofErr w:type="spellStart"/>
+      <w:r>
+        <w:rPr>
+          <w:b/>
+        </w:rPr>
+        <w:t>Eclipse</w:t>
+      </w:r>
+      <w:proofErr w:type="spellEnd"/>
+      <w:r>
+        <w:rPr>
+          <w:b/>
+        </w:rPr>
+        <w:t xml:space="preserve"> </w:t>
+      </w:r>
+      <w:proofErr w:type="spellStart"/>
+      <w:r>
+        <w:rPr>
+          <w:b/>
+        </w:rPr>
+        <w:t>Plugin</w:t>
+      </w:r>
+      <w:proofErr w:type="spellEnd"/>
+      <w:r>
+        <w:rPr>
+          <w:b/>
+        </w:rPr>
+        <w:t xml:space="preserve"> =&gt; Haken entfernen</w:t>
+      </w:r>
     </w:p>
     <w:p>
       <w:pPr>
@@ -1937,15 +1993,17 @@
           <w:ilvl w:val="1"/>
           <w:numId w:val="3"/>
         </w:numPr>
-        <w:rPr>
-          <w:lang w:val="en-US"/>
-        </w:rPr>
-      </w:pPr>
-      <w:r>
-        <w:rPr>
-          <w:lang w:val="en-US"/>
-        </w:rPr>
-        <w:t>C:\WORK\GitHub\Mari-Wie\ArchCnl\architecture-cnl</w:t>
+      </w:pPr>
+      <w:proofErr w:type="spellStart"/>
+      <w:r>
+        <w:t>Testing</w:t>
+      </w:r>
+      <w:proofErr w:type="spellEnd"/>
+      <w:r>
+        <w:t xml:space="preserve"> -&gt; Ha</w:t>
+      </w:r>
+      <w:r>
+        <w:t>ken entfernen</w:t>
       </w:r>
     </w:p>
     <w:p>
@@ -1957,12 +2015,29 @@
         </w:numPr>
       </w:pPr>
       <w:proofErr w:type="spellStart"/>
-      <w:proofErr w:type="gramStart"/>
-      <w:r>
-        <w:t>org.architecture.cnl.ArchCnl</w:t>
-      </w:r>
-      <w:proofErr w:type="spellEnd"/>
-      <w:proofErr w:type="gramEnd"/>
+      <w:r>
+        <w:t>Prefe</w:t>
+      </w:r>
+      <w:r>
+        <w:t>red</w:t>
+      </w:r>
+      <w:proofErr w:type="spellEnd"/>
+      <w:r>
+        <w:t xml:space="preserve"> </w:t>
+      </w:r>
+      <w:proofErr w:type="spellStart"/>
+      <w:r>
+        <w:t>Build</w:t>
+      </w:r>
+      <w:proofErr w:type="spellEnd"/>
+      <w:r>
+        <w:t xml:space="preserve"> System = </w:t>
+      </w:r>
+      <w:proofErr w:type="spellStart"/>
+      <w:r>
+        <w:t>Maven</w:t>
+      </w:r>
+      <w:proofErr w:type="spellEnd"/>
     </w:p>
     <w:p>
       <w:pPr>
@@ -1974,21 +2049,25 @@
       </w:pPr>
       <w:proofErr w:type="spellStart"/>
       <w:r>
-        <w:t>architecture</w:t>
-      </w:r>
-      <w:proofErr w:type="spellEnd"/>
-    </w:p>
-    <w:p>
-      <w:pPr>
-        <w:pStyle w:val="Listenabsatz"/>
-        <w:numPr>
-          <w:ilvl w:val="1"/>
-          <w:numId w:val="3"/>
-        </w:numPr>
-      </w:pPr>
-      <w:r>
-        <w:t>JavaSE-1.8</w:t>
-      </w:r>
+        <w:t>Perspective</w:t>
+      </w:r>
+      <w:proofErr w:type="spellEnd"/>
+      <w:r>
+        <w:t xml:space="preserve"> = </w:t>
+      </w:r>
+      <w:proofErr w:type="spellStart"/>
+      <w:r>
+        <w:t>Gradle</w:t>
+      </w:r>
+      <w:proofErr w:type="spellEnd"/>
+      <w:r>
+        <w:t>/</w:t>
+      </w:r>
+      <w:proofErr w:type="spellStart"/>
+      <w:r>
+        <w:t>Maven</w:t>
+      </w:r>
+      <w:proofErr w:type="spellEnd"/>
     </w:p>
     <w:p>
       <w:pPr>
@@ -1999,61 +2078,8 @@
         </w:numPr>
       </w:pPr>
       <w:r>
-        <w:t>Next</w:t>
-      </w:r>
-    </w:p>
-    <w:p>
-      <w:pPr>
-        <w:pStyle w:val="Listenabsatz"/>
-        <w:numPr>
-          <w:ilvl w:val="1"/>
-          <w:numId w:val="3"/>
-        </w:numPr>
-      </w:pPr>
-      <w:proofErr w:type="spellStart"/>
-      <w:r>
-        <w:t>Testing</w:t>
-      </w:r>
-      <w:proofErr w:type="spellEnd"/>
-      <w:r>
-        <w:t xml:space="preserve"> -&gt; Ha</w:t>
-      </w:r>
-      <w:r>
-        <w:t>ken entfernen</w:t>
-      </w:r>
-    </w:p>
-    <w:p>
-      <w:pPr>
-        <w:pStyle w:val="Listenabsatz"/>
-        <w:numPr>
-          <w:ilvl w:val="1"/>
-          <w:numId w:val="3"/>
-        </w:numPr>
-      </w:pPr>
-      <w:proofErr w:type="spellStart"/>
-      <w:r>
-        <w:t>Prefe</w:t>
-      </w:r>
-      <w:r>
-        <w:t>red</w:t>
-      </w:r>
-      <w:proofErr w:type="spellEnd"/>
-      <w:r>
-        <w:t xml:space="preserve"> </w:t>
-      </w:r>
-      <w:proofErr w:type="spellStart"/>
-      <w:r>
-        <w:t>Build</w:t>
-      </w:r>
-      <w:proofErr w:type="spellEnd"/>
-      <w:r>
-        <w:t xml:space="preserve"> System = </w:t>
-      </w:r>
-      <w:proofErr w:type="spellStart"/>
-      <w:r>
-        <w:t>Maven</w:t>
-      </w:r>
-      <w:proofErr w:type="spellEnd"/>
+        <w:t>Finish</w:t>
+      </w:r>
     </w:p>
     <w:p>
       <w:pPr>
@@ -2064,7 +2090,30 @@
         </w:numPr>
       </w:pPr>
       <w:r>
-        <w:t>Finish</w:t>
+        <w:t>Im nun geöffneten Fenster die Datei-Inhalte aus „</w:t>
+      </w:r>
+      <w:r>
+        <w:t>Sicherung der ArchCNL-Grammatik_xtext.txt</w:t>
+      </w:r>
+      <w:r>
+        <w:t xml:space="preserve">“ (aus </w:t>
+      </w:r>
+      <w:proofErr w:type="spellStart"/>
+      <w:r>
+        <w:t>ArchCnlDocume</w:t>
+      </w:r>
+      <w:r>
+        <w:t>ntation</w:t>
+      </w:r>
+      <w:proofErr w:type="spellEnd"/>
+      <w:r>
+        <w:t xml:space="preserve">) hineinkopieren (alles </w:t>
+      </w:r>
+      <w:r>
+        <w:t>Bestehende</w:t>
+      </w:r>
+      <w:r>
+        <w:t xml:space="preserve"> löschen)</w:t>
       </w:r>
     </w:p>
     <w:p>
@@ -2074,32 +2123,37 @@
           <w:ilvl w:val="0"/>
           <w:numId w:val="3"/>
         </w:numPr>
-      </w:pPr>
-      <w:r>
-        <w:t>Im nun geöffneten Fenster die Datei-Inhalte aus „</w:t>
-      </w:r>
-      <w:r>
-        <w:t>Sicherung der ArchCNL-Grammatik_xtext.txt</w:t>
-      </w:r>
-      <w:r>
-        <w:t xml:space="preserve">“ (aus </w:t>
-      </w:r>
-      <w:proofErr w:type="spellStart"/>
-      <w:r>
-        <w:t>ArchCnlDocume</w:t>
-      </w:r>
-      <w:r>
-        <w:t>ntation</w:t>
-      </w:r>
-      <w:proofErr w:type="spellEnd"/>
-      <w:r>
-        <w:t xml:space="preserve">) hineinkopieren (alles </w:t>
-      </w:r>
-      <w:r>
-        <w:t>Bestehende</w:t>
-      </w:r>
-      <w:r>
-        <w:t xml:space="preserve"> löschen)</w:t>
+        <w:rPr>
+          <w:lang w:val="en-US"/>
+        </w:rPr>
+      </w:pPr>
+      <w:proofErr w:type="spellStart"/>
+      <w:r>
+        <w:rPr>
+          <w:lang w:val="en-US"/>
+        </w:rPr>
+        <w:t>Kontextmenü</w:t>
+      </w:r>
+      <w:proofErr w:type="spellEnd"/>
+      <w:r>
+        <w:rPr>
+          <w:lang w:val="en-US"/>
+        </w:rPr>
+        <w:t xml:space="preserve"> -&gt; Run as … -&gt; Generate </w:t>
+      </w:r>
+      <w:proofErr w:type="spellStart"/>
+      <w:r>
+        <w:rPr>
+          <w:lang w:val="en-US"/>
+        </w:rPr>
+        <w:t>Xtext</w:t>
+      </w:r>
+      <w:proofErr w:type="spellEnd"/>
+      <w:r>
+        <w:rPr>
+          <w:lang w:val="en-US"/>
+        </w:rPr>
+        <w:t xml:space="preserve"> Artifacts</w:t>
       </w:r>
     </w:p>
     <w:p>
@@ -2109,37 +2163,42 @@
           <w:ilvl w:val="0"/>
           <w:numId w:val="3"/>
         </w:numPr>
-        <w:rPr>
-          <w:lang w:val="en-US"/>
-        </w:rPr>
-      </w:pPr>
-      <w:proofErr w:type="spellStart"/>
-      <w:r>
-        <w:rPr>
-          <w:lang w:val="en-US"/>
-        </w:rPr>
-        <w:t>Kontextmenü</w:t>
-      </w:r>
-      <w:proofErr w:type="spellEnd"/>
-      <w:r>
-        <w:rPr>
-          <w:lang w:val="en-US"/>
-        </w:rPr>
-        <w:t xml:space="preserve"> -&gt; Run as … -&gt; Generate </w:t>
-      </w:r>
-      <w:proofErr w:type="spellStart"/>
-      <w:r>
-        <w:rPr>
-          <w:lang w:val="en-US"/>
-        </w:rPr>
-        <w:t>Xtext</w:t>
-      </w:r>
-      <w:proofErr w:type="spellEnd"/>
-      <w:r>
-        <w:rPr>
-          <w:lang w:val="en-US"/>
-        </w:rPr>
-        <w:t xml:space="preserve"> Artifacts</w:t>
+      </w:pPr>
+      <w:r>
+        <w:t xml:space="preserve">Im Project </w:t>
+      </w:r>
+      <w:proofErr w:type="spellStart"/>
+      <w:r>
+        <w:t>org.architecture.cnl</w:t>
+      </w:r>
+      <w:proofErr w:type="spellEnd"/>
+      <w:r>
+        <w:t xml:space="preserve"> im Pfad </w:t>
+      </w:r>
+      <w:proofErr w:type="spellStart"/>
+      <w:r>
+        <w:t>src</w:t>
+      </w:r>
+      <w:proofErr w:type="spellEnd"/>
+      <w:r>
+        <w:t>/</w:t>
+      </w:r>
+      <w:proofErr w:type="spellStart"/>
+      <w:r>
+        <w:t>org.ar</w:t>
+      </w:r>
+      <w:r>
+        <w:t>chitecture.cnl</w:t>
+      </w:r>
+      <w:proofErr w:type="spellEnd"/>
+      <w:r>
+        <w:t xml:space="preserve">/ die Klasse </w:t>
+      </w:r>
+      <w:r>
+        <w:t>CNL2OWLGenerator</w:t>
+      </w:r>
+      <w:r>
+        <w:t xml:space="preserve"> erstellen (Einstellungen egal, wird eh gleich überschrieben)</w:t>
       </w:r>
     </w:p>
     <w:p>
@@ -2151,40 +2210,39 @@
         </w:numPr>
       </w:pPr>
       <w:r>
-        <w:t xml:space="preserve">Im Project </w:t>
-      </w:r>
-      <w:proofErr w:type="spellStart"/>
-      <w:r>
-        <w:t>org.architecture.cnl</w:t>
-      </w:r>
-      <w:proofErr w:type="spellEnd"/>
-      <w:r>
-        <w:t xml:space="preserve"> im Pfad </w:t>
-      </w:r>
-      <w:proofErr w:type="spellStart"/>
-      <w:r>
-        <w:t>src</w:t>
-      </w:r>
-      <w:proofErr w:type="spellEnd"/>
-      <w:r>
-        <w:t>/</w:t>
-      </w:r>
-      <w:proofErr w:type="spellStart"/>
-      <w:r>
-        <w:t>org.ar</w:t>
-      </w:r>
-      <w:r>
-        <w:t>chitecture.cnl</w:t>
-      </w:r>
-      <w:proofErr w:type="spellEnd"/>
-      <w:r>
-        <w:t xml:space="preserve">/ die Klasse </w:t>
+        <w:t>Im nun geöffneten Fenster die Datei-Inhalte aus „</w:t>
+      </w:r>
+      <w:r>
+        <w:t xml:space="preserve">Sicherung </w:t>
       </w:r>
       <w:r>
         <w:t>CNL2OWLGenerator</w:t>
       </w:r>
       <w:r>
-        <w:t xml:space="preserve"> erstellen (Einstellungen egal, wird eh gleich überschrieben)</w:t>
+        <w:t>.txt</w:t>
+      </w:r>
+      <w:r>
+        <w:t xml:space="preserve">“ (aus </w:t>
+      </w:r>
+      <w:proofErr w:type="spellStart"/>
+      <w:r>
+        <w:t>ArchCnlDocume</w:t>
+      </w:r>
+      <w:r>
+        <w:t>ntation</w:t>
+      </w:r>
+      <w:proofErr w:type="spellEnd"/>
+      <w:r>
+        <w:t xml:space="preserve">) hineinkopieren (alles </w:t>
+      </w:r>
+      <w:r>
+        <w:t>Bestehende</w:t>
+      </w:r>
+      <w:r>
+        <w:t xml:space="preserve"> löschen)</w:t>
+      </w:r>
+      <w:r>
+        <w:t xml:space="preserve"> </w:t>
       </w:r>
     </w:p>
     <w:p>
@@ -2195,17 +2253,30 @@
           <w:numId w:val="3"/>
         </w:numPr>
       </w:pPr>
-      <w:r>
-        <w:t>Im nun geöffneten Fenster die Datei-Inhalte aus „</w:t>
-      </w:r>
-      <w:r>
-        <w:t xml:space="preserve">Sicherung </w:t>
-      </w:r>
-      <w:r>
-        <w:t>CNL2OWLGenerator</w:t>
-      </w:r>
-      <w:r>
-        <w:t>.txt</w:t>
+      <w:proofErr w:type="spellStart"/>
+      <w:proofErr w:type="gramStart"/>
+      <w:r>
+        <w:t>org.architecture.cnl.generator</w:t>
+      </w:r>
+      <w:proofErr w:type="gramEnd"/>
+      <w:r>
+        <w:t>.ArchcnlGenerator.</w:t>
+      </w:r>
+      <w:r>
+        <w:t>xtend</w:t>
+      </w:r>
+      <w:proofErr w:type="spellEnd"/>
+      <w:r>
+        <w:t xml:space="preserve"> die Datei-Inhalte aus „Sicherung_</w:t>
+      </w:r>
+      <w:r>
+        <w:t xml:space="preserve"> ArchcnlGenerator_xtend</w:t>
+      </w:r>
+      <w:r>
+        <w:t>.</w:t>
+      </w:r>
+      <w:r>
+        <w:t>txt</w:t>
       </w:r>
       <w:r>
         <w:t xml:space="preserve">“ (aus </w:t>
@@ -2219,16 +2290,7 @@
       </w:r>
       <w:proofErr w:type="spellEnd"/>
       <w:r>
-        <w:t xml:space="preserve">) hineinkopieren (alles </w:t>
-      </w:r>
-      <w:r>
-        <w:t>Bestehende</w:t>
-      </w:r>
-      <w:r>
-        <w:t xml:space="preserve"> löschen)</w:t>
-      </w:r>
-      <w:r>
-        <w:t xml:space="preserve"> </w:t>
+        <w:t>) hineinkopieren (alles Bestehende löschen)</w:t>
       </w:r>
     </w:p>
     <w:p>
@@ -2239,50 +2301,32 @@
           <w:numId w:val="3"/>
         </w:numPr>
       </w:pPr>
-      <w:proofErr w:type="spellStart"/>
-      <w:proofErr w:type="gramStart"/>
-      <w:r>
-        <w:t>org.architecture.cnl.generator</w:t>
-      </w:r>
-      <w:proofErr w:type="gramEnd"/>
-      <w:r>
-        <w:t>.ArchcnlGenerator.</w:t>
-      </w:r>
-      <w:r>
-        <w:t>xtend</w:t>
-      </w:r>
-      <w:proofErr w:type="spellEnd"/>
-      <w:r>
-        <w:t xml:space="preserve"> </w:t>
-      </w:r>
-      <w:r>
-        <w:t>die Datei-Inhalte aus „</w:t>
-      </w:r>
-      <w:r>
-        <w:t>Sicherung_</w:t>
-      </w:r>
-      <w:r>
-        <w:t xml:space="preserve"> ArchcnlGenerator_xtend</w:t>
-      </w:r>
-      <w:r>
-        <w:t>.</w:t>
-      </w:r>
-      <w:r>
-        <w:t>txt</w:t>
-      </w:r>
-      <w:r>
-        <w:t xml:space="preserve">“ (aus </w:t>
-      </w:r>
-      <w:proofErr w:type="spellStart"/>
-      <w:r>
-        <w:t>ArchCnlDocume</w:t>
-      </w:r>
-      <w:r>
-        <w:t>ntation</w:t>
-      </w:r>
-      <w:proofErr w:type="spellEnd"/>
-      <w:r>
-        <w:t>) hineinkopieren (alles Bestehende löschen)</w:t>
+      <w:r>
+        <w:t xml:space="preserve">Projekte </w:t>
+      </w:r>
+      <w:proofErr w:type="spellStart"/>
+      <w:r>
+        <w:t>jena-api</w:t>
+      </w:r>
+      <w:proofErr w:type="spellEnd"/>
+      <w:r>
+        <w:t xml:space="preserve"> und </w:t>
+      </w:r>
+      <w:proofErr w:type="spellStart"/>
+      <w:r>
+        <w:t>common</w:t>
+      </w:r>
+      <w:proofErr w:type="spellEnd"/>
+      <w:r>
+        <w:t xml:space="preserve"> im </w:t>
+      </w:r>
+      <w:proofErr w:type="spellStart"/>
+      <w:r>
+        <w:t>Classpath</w:t>
+      </w:r>
+      <w:proofErr w:type="spellEnd"/>
+      <w:r>
+        <w:t xml:space="preserve"> ergänzen</w:t>
       </w:r>
     </w:p>
     <w:p>
@@ -2294,96 +2338,52 @@
         </w:numPr>
       </w:pPr>
       <w:r>
-        <w:t xml:space="preserve">Projekte </w:t>
-      </w:r>
-      <w:proofErr w:type="spellStart"/>
-      <w:r>
-        <w:t>jena-api</w:t>
-      </w:r>
-      <w:proofErr w:type="spellEnd"/>
-      <w:r>
-        <w:t xml:space="preserve"> und </w:t>
-      </w:r>
-      <w:proofErr w:type="spellStart"/>
-      <w:r>
-        <w:t>common</w:t>
-      </w:r>
-      <w:proofErr w:type="spellEnd"/>
-      <w:r>
-        <w:t xml:space="preserve"> im </w:t>
-      </w:r>
-      <w:proofErr w:type="spellStart"/>
-      <w:r>
-        <w:t>Classpath</w:t>
-      </w:r>
-      <w:proofErr w:type="spellEnd"/>
+        <w:t>I</w:t>
+      </w:r>
+      <w:r>
+        <w:t xml:space="preserve">n </w:t>
+      </w:r>
+      <w:r>
+        <w:t xml:space="preserve">POM-File </w:t>
+      </w:r>
+      <w:r>
+        <w:t>von</w:t>
+      </w:r>
+      <w:r>
+        <w:t xml:space="preserve"> </w:t>
+      </w:r>
+      <w:proofErr w:type="spellStart"/>
+      <w:proofErr w:type="gramStart"/>
+      <w:r>
+        <w:t>org.architecture.cnl</w:t>
+      </w:r>
+      <w:proofErr w:type="spellEnd"/>
+      <w:r>
+        <w:t xml:space="preserve"> </w:t>
+      </w:r>
+      <w:r>
+        <w:t xml:space="preserve"> </w:t>
+      </w:r>
+      <w:proofErr w:type="spellStart"/>
+      <w:r>
+        <w:t>Dependencies</w:t>
+      </w:r>
+      <w:proofErr w:type="spellEnd"/>
+      <w:proofErr w:type="gramEnd"/>
+      <w:r>
+        <w:t xml:space="preserve">  </w:t>
+      </w:r>
+      <w:r>
+        <w:t xml:space="preserve">aus </w:t>
+      </w:r>
+      <w:r>
+        <w:t>Sicherung_architecture_cnl_pom.</w:t>
+      </w:r>
+      <w:r>
+        <w:t>xml</w:t>
+      </w:r>
       <w:r>
         <w:t xml:space="preserve"> ergänzen</w:t>
-      </w:r>
-    </w:p>
-    <w:p>
-      <w:pPr>
-        <w:pStyle w:val="Listenabsatz"/>
-        <w:numPr>
-          <w:ilvl w:val="0"/>
-          <w:numId w:val="3"/>
-        </w:numPr>
-      </w:pPr>
-      <w:r>
-        <w:t>I</w:t>
-      </w:r>
-      <w:bookmarkStart w:id="0" w:name="_GoBack"/>
-      <w:bookmarkEnd w:id="0"/>
-      <w:r>
-        <w:t xml:space="preserve">n </w:t>
-      </w:r>
-      <w:r>
-        <w:t xml:space="preserve">POM-File </w:t>
-      </w:r>
-      <w:r>
-        <w:t>von</w:t>
-      </w:r>
-      <w:r>
-        <w:t xml:space="preserve"> </w:t>
-      </w:r>
-      <w:proofErr w:type="spellStart"/>
-      <w:proofErr w:type="gramStart"/>
-      <w:r>
-        <w:t>org.architecture.cnl</w:t>
-      </w:r>
-      <w:proofErr w:type="spellEnd"/>
-      <w:r>
-        <w:t xml:space="preserve"> </w:t>
-      </w:r>
-      <w:r>
-        <w:t xml:space="preserve"> </w:t>
-      </w:r>
-      <w:proofErr w:type="spellStart"/>
-      <w:r>
-        <w:t>Dependencies</w:t>
-      </w:r>
-      <w:proofErr w:type="spellEnd"/>
-      <w:proofErr w:type="gramEnd"/>
-      <w:r>
-        <w:t xml:space="preserve"> </w:t>
-      </w:r>
-      <w:r>
-        <w:t xml:space="preserve"> </w:t>
-      </w:r>
-      <w:r>
-        <w:t xml:space="preserve">aus </w:t>
-      </w:r>
-      <w:r>
-        <w:t>Sicherung_architecture_cnl_pom.</w:t>
-      </w:r>
-      <w:r>
-        <w:t>xml</w:t>
-      </w:r>
-      <w:r>
-        <w:t xml:space="preserve"> </w:t>
-      </w:r>
-      <w:r>
-        <w:t>ergänzen</w:t>
       </w:r>
     </w:p>
     <w:p>
@@ -2454,6 +2454,95 @@
 <file path=word/numbering.xml><?xml version="1.0" encoding="utf-8"?>
 <w:numbering xmlns:wpc="http://schemas.microsoft.com/office/word/2010/wordprocessingCanvas" xmlns:cx="http://schemas.microsoft.com/office/drawing/2014/chartex" xmlns:cx1="http://schemas.microsoft.com/office/drawing/2015/9/8/chartex" xmlns:mc="http://schemas.openxmlformats.org/markup-compatibility/2006" xmlns:o="urn:schemas-microsoft-com:office:office" xmlns:r="http://schemas.openxmlformats.org/officeDocument/2006/relationships" xmlns:m="http://schemas.openxmlformats.org/officeDocument/2006/math" xmlns:v="urn:schemas-microsoft-com:vml" xmlns:wp14="http://schemas.microsoft.com/office/word/2010/wordprocessingDrawing" xmlns:wp="http://schemas.openxmlformats.org/drawingml/2006/wordprocessingDrawing" xmlns:w10="urn:schemas-microsoft-com:office:word" xmlns:w="http://schemas.openxmlformats.org/wordprocessingml/2006/main" xmlns:w14="http://schemas.microsoft.com/office/word/2010/wordml" xmlns:w15="http://schemas.microsoft.com/office/word/2012/wordml" xmlns:w16se="http://schemas.microsoft.com/office/word/2015/wordml/symex" xmlns:wpg="http://schemas.microsoft.com/office/word/2010/wordprocessingGroup" xmlns:wpi="http://schemas.microsoft.com/office/word/2010/wordprocessingInk" xmlns:wne="http://schemas.microsoft.com/office/word/2006/wordml" xmlns:wps="http://schemas.microsoft.com/office/word/2010/wordprocessingShape" mc:Ignorable="w14 w15 w16se wp14">
   <w:abstractNum w:abstractNumId="0" w15:restartNumberingAfterBreak="0">
+    <w:nsid w:val="03BD1574"/>
+    <w:multiLevelType w:val="hybridMultilevel"/>
+    <w:tmpl w:val="D9FC2938"/>
+    <w:lvl w:ilvl="0" w:tplc="0407000F">
+      <w:start w:val="1"/>
+      <w:numFmt w:val="decimal"/>
+      <w:lvlText w:val="%1."/>
+      <w:lvlJc w:val="left"/>
+      <w:pPr>
+        <w:ind w:left="720" w:hanging="360"/>
+      </w:pPr>
+      <w:rPr>
+        <w:rFonts w:hint="default"/>
+      </w:rPr>
+    </w:lvl>
+    <w:lvl w:ilvl="1" w:tplc="04070019">
+      <w:start w:val="1"/>
+      <w:numFmt w:val="lowerLetter"/>
+      <w:lvlText w:val="%2."/>
+      <w:lvlJc w:val="left"/>
+      <w:pPr>
+        <w:ind w:left="1440" w:hanging="360"/>
+      </w:pPr>
+    </w:lvl>
+    <w:lvl w:ilvl="2" w:tplc="0407001B">
+      <w:start w:val="1"/>
+      <w:numFmt w:val="lowerRoman"/>
+      <w:lvlText w:val="%3."/>
+      <w:lvlJc w:val="right"/>
+      <w:pPr>
+        <w:ind w:left="2160" w:hanging="180"/>
+      </w:pPr>
+    </w:lvl>
+    <w:lvl w:ilvl="3" w:tplc="0407000F" w:tentative="1">
+      <w:start w:val="1"/>
+      <w:numFmt w:val="decimal"/>
+      <w:lvlText w:val="%4."/>
+      <w:lvlJc w:val="left"/>
+      <w:pPr>
+        <w:ind w:left="2880" w:hanging="360"/>
+      </w:pPr>
+    </w:lvl>
+    <w:lvl w:ilvl="4" w:tplc="04070019" w:tentative="1">
+      <w:start w:val="1"/>
+      <w:numFmt w:val="lowerLetter"/>
+      <w:lvlText w:val="%5."/>
+      <w:lvlJc w:val="left"/>
+      <w:pPr>
+        <w:ind w:left="3600" w:hanging="360"/>
+      </w:pPr>
+    </w:lvl>
+    <w:lvl w:ilvl="5" w:tplc="0407001B" w:tentative="1">
+      <w:start w:val="1"/>
+      <w:numFmt w:val="lowerRoman"/>
+      <w:lvlText w:val="%6."/>
+      <w:lvlJc w:val="right"/>
+      <w:pPr>
+        <w:ind w:left="4320" w:hanging="180"/>
+      </w:pPr>
+    </w:lvl>
+    <w:lvl w:ilvl="6" w:tplc="0407000F" w:tentative="1">
+      <w:start w:val="1"/>
+      <w:numFmt w:val="decimal"/>
+      <w:lvlText w:val="%7."/>
+      <w:lvlJc w:val="left"/>
+      <w:pPr>
+        <w:ind w:left="5040" w:hanging="360"/>
+      </w:pPr>
+    </w:lvl>
+    <w:lvl w:ilvl="7" w:tplc="04070019" w:tentative="1">
+      <w:start w:val="1"/>
+      <w:numFmt w:val="lowerLetter"/>
+      <w:lvlText w:val="%8."/>
+      <w:lvlJc w:val="left"/>
+      <w:pPr>
+        <w:ind w:left="5760" w:hanging="360"/>
+      </w:pPr>
+    </w:lvl>
+    <w:lvl w:ilvl="8" w:tplc="0407001B" w:tentative="1">
+      <w:start w:val="1"/>
+      <w:numFmt w:val="lowerRoman"/>
+      <w:lvlText w:val="%9."/>
+      <w:lvlJc w:val="right"/>
+      <w:pPr>
+        <w:ind w:left="6480" w:hanging="180"/>
+      </w:pPr>
+    </w:lvl>
+  </w:abstractNum>
+  <w:abstractNum w:abstractNumId="1" w15:restartNumberingAfterBreak="0">
     <w:nsid w:val="3679786F"/>
     <w:multiLevelType w:val="hybridMultilevel"/>
     <w:tmpl w:val="D9FC2938"/>
@@ -2542,7 +2631,7 @@
       </w:pPr>
     </w:lvl>
   </w:abstractNum>
-  <w:abstractNum w:abstractNumId="1" w15:restartNumberingAfterBreak="0">
+  <w:abstractNum w:abstractNumId="2" w15:restartNumberingAfterBreak="0">
     <w:nsid w:val="39E012B9"/>
     <w:multiLevelType w:val="hybridMultilevel"/>
     <w:tmpl w:val="D9FC2938"/>
@@ -2631,7 +2720,7 @@
       </w:pPr>
     </w:lvl>
   </w:abstractNum>
-  <w:abstractNum w:abstractNumId="2" w15:restartNumberingAfterBreak="0">
+  <w:abstractNum w:abstractNumId="3" w15:restartNumberingAfterBreak="0">
     <w:nsid w:val="77815F06"/>
     <w:multiLevelType w:val="hybridMultilevel"/>
     <w:tmpl w:val="A4282210"/>
@@ -2720,7 +2809,7 @@
       </w:pPr>
     </w:lvl>
   </w:abstractNum>
-  <w:abstractNum w:abstractNumId="3" w15:restartNumberingAfterBreak="0">
+  <w:abstractNum w:abstractNumId="4" w15:restartNumberingAfterBreak="0">
     <w:nsid w:val="7D2B2002"/>
     <w:multiLevelType w:val="hybridMultilevel"/>
     <w:tmpl w:val="C122D460"/>
@@ -2810,16 +2899,19 @@
     </w:lvl>
   </w:abstractNum>
   <w:num w:numId="1">
+    <w:abstractNumId w:val="3"/>
+  </w:num>
+  <w:num w:numId="2">
+    <w:abstractNumId w:val="4"/>
+  </w:num>
+  <w:num w:numId="3">
+    <w:abstractNumId w:val="1"/>
+  </w:num>
+  <w:num w:numId="4">
     <w:abstractNumId w:val="2"/>
   </w:num>
-  <w:num w:numId="2">
-    <w:abstractNumId w:val="3"/>
-  </w:num>
-  <w:num w:numId="3">
+  <w:num w:numId="5">
     <w:abstractNumId w:val="0"/>
-  </w:num>
-  <w:num w:numId="4">
-    <w:abstractNumId w:val="1"/>
   </w:num>
 </w:numbering>
 </file>

</xml_diff>